<commit_message>
crsgrp table created, plots hidden
</commit_message>
<xml_diff>
--- a/Program Evaluation/SIKPcoursereview.docx
+++ b/Program Evaluation/SIKPcoursereview.docx
@@ -7,54 +7,122 @@
         <w:pStyle w:val="Title"/>
       </w:pPr>
       <w:r>
+        <w:rPr>
+          <w:bCs/>
+          <w:b/>
+        </w:rPr>
         <w:t xml:space="preserve">Science</w:t>
       </w:r>
       <w:r>
+        <w:rPr>
+          <w:bCs/>
+          <w:b/>
+        </w:rPr>
         <w:t xml:space="preserve"> </w:t>
       </w:r>
       <w:r>
+        <w:rPr>
+          <w:bCs/>
+          <w:b/>
+        </w:rPr>
         <w:t xml:space="preserve">and</w:t>
       </w:r>
       <w:r>
+        <w:rPr>
+          <w:bCs/>
+          <w:b/>
+        </w:rPr>
         <w:t xml:space="preserve"> </w:t>
       </w:r>
       <w:r>
+        <w:rPr>
+          <w:bCs/>
+          <w:b/>
+        </w:rPr>
         <w:t xml:space="preserve">Inquiry</w:t>
       </w:r>
       <w:r>
+        <w:rPr>
+          <w:bCs/>
+          <w:b/>
+        </w:rPr>
         <w:t xml:space="preserve"> </w:t>
       </w:r>
       <w:r>
+        <w:rPr>
+          <w:bCs/>
+          <w:b/>
+        </w:rPr>
         <w:t xml:space="preserve">Knowledge</w:t>
       </w:r>
       <w:r>
+        <w:rPr>
+          <w:bCs/>
+          <w:b/>
+        </w:rPr>
         <w:t xml:space="preserve"> </w:t>
       </w:r>
       <w:r>
+        <w:rPr>
+          <w:bCs/>
+          <w:b/>
+        </w:rPr>
         <w:t xml:space="preserve">and</w:t>
       </w:r>
       <w:r>
+        <w:rPr>
+          <w:bCs/>
+          <w:b/>
+        </w:rPr>
         <w:t xml:space="preserve"> </w:t>
       </w:r>
       <w:r>
+        <w:rPr>
+          <w:bCs/>
+          <w:b/>
+        </w:rPr>
         <w:t xml:space="preserve">Perspectives</w:t>
       </w:r>
       <w:r>
+        <w:rPr>
+          <w:bCs/>
+          <w:b/>
+        </w:rPr>
         <w:t xml:space="preserve"> </w:t>
       </w:r>
       <w:r>
+        <w:rPr>
+          <w:bCs/>
+          <w:b/>
+        </w:rPr>
         <w:t xml:space="preserve">(SIKP)</w:t>
       </w:r>
       <w:r>
+        <w:rPr>
+          <w:bCs/>
+          <w:b/>
+        </w:rPr>
         <w:t xml:space="preserve"> </w:t>
       </w:r>
       <w:r>
+        <w:rPr>
+          <w:bCs/>
+          <w:b/>
+        </w:rPr>
         <w:t xml:space="preserve">Courses</w:t>
       </w:r>
       <w:r>
+        <w:rPr>
+          <w:bCs/>
+          <w:b/>
+        </w:rPr>
         <w:t xml:space="preserve"> </w:t>
       </w:r>
       <w:r>
+        <w:rPr>
+          <w:bCs/>
+          <w:b/>
+        </w:rPr>
         <w:t xml:space="preserve">Review</w:t>
       </w:r>
       <w:r>
@@ -2565,13 +2633,13 @@
       </w:tr>
     </w:tbl>
     <w:bookmarkEnd w:id="20"/>
-    <w:bookmarkStart w:id="30" w:name="X0f42d49d0a52ba86cc3f521b8da5a9c0b71ae38"/>
+    <w:bookmarkStart w:id="21" w:name="X74189c003ad46e07a222443b0b797a7a7d2ea02"/>
     <w:p>
       <w:pPr>
         <w:pStyle w:val="Heading1"/>
       </w:pPr>
       <w:r>
-        <w:t xml:space="preserve">Distributions of the Major of Enrolled Students in SIKP Courses</w:t>
+        <w:t xml:space="preserve">Distributions of the Major of Enrolled Students</w:t>
       </w:r>
     </w:p>
     <w:p>
@@ -2579,48 +2647,3872 @@
         <w:pStyle w:val="FirstParagraph"/>
       </w:pPr>
       <w:r>
-        <w:t xml:space="preserve">Plots below summarize distributions of students’ major for each SIKP</w:t>
+        <w:t xml:space="preserve">Table @ref(tab.mjcnt) summarizes distributions of students’</w:t>
       </w:r>
       <w:r>
         <w:t xml:space="preserve"> </w:t>
       </w:r>
       <w:r>
-        <w:t xml:space="preserve">course groups. Plots are created using aggregated data across academic</w:t>
+        <w:t xml:space="preserve">major for each SIKP course groups. The table uses aggregated</w:t>
       </w:r>
       <w:r>
         <w:t xml:space="preserve"> </w:t>
       </w:r>
       <w:r>
-        <w:t xml:space="preserve">year 2018-2022. All plots below excluded majors with less than 2%</w:t>
+        <w:t xml:space="preserve">data across academic year 2018-2022, and excludes majors</w:t>
       </w:r>
       <w:r>
         <w:t xml:space="preserve"> </w:t>
       </w:r>
       <w:r>
-        <w:t xml:space="preserve">percentage and observations that has a missing major value.</w:t>
+        <w:t xml:space="preserve">with less than 1% percentage observations or missing a major</w:t>
+      </w:r>
+      <w:r>
+        <w:t xml:space="preserve"> </w:t>
+      </w:r>
+      <w:r>
+        <w:t xml:space="preserve">value.</w:t>
       </w:r>
     </w:p>
     <w:p>
       <w:pPr>
-        <w:pStyle w:val="BodyText"/>
+        <w:pStyle w:val="TableCaption"/>
+      </w:pPr>
+      <w:r>
+        <w:t xml:space="preserve">SIKP Course Enrollment by Semester</w:t>
+      </w:r>
+    </w:p>
+    <w:tbl>
+      <w:tblPr>
+        <w:tblStyle w:val="Table"/>
+        <w:tblW w:type="auto" w:w="0"/>
+        <w:tblLook w:firstRow="1" w:lastRow="0" w:firstColumn="0" w:lastColumn="0" w:noHBand="0" w:noVBand="0" w:val="0020"/>
+        <w:tblCaption w:val="SIKP Course Enrollment by Semester"/>
+      </w:tblPr>
+      <w:tblGrid>
+        <w:gridCol w:w="1131"/>
+        <w:gridCol w:w="1131"/>
+        <w:gridCol w:w="1131"/>
+        <w:gridCol w:w="1131"/>
+        <w:gridCol w:w="1131"/>
+        <w:gridCol w:w="1131"/>
+        <w:gridCol w:w="1131"/>
+      </w:tblGrid>
+      <w:tr>
+        <w:trPr>
+          <w:tblHeader w:val="true"/>
+        </w:trPr>
+        <w:tc>
+          <w:tcPr/>
+          <w:p>
+            <w:pPr>
+              <w:pStyle w:val="Compact"/>
+            </w:pPr>
+          </w:p>
+        </w:tc>
+        <w:tc>
+          <w:tcPr/>
+          <w:p>
+            <w:pPr>
+              <w:pStyle w:val="Compact"/>
+              <w:jc w:val="center"/>
+            </w:pPr>
+            <w:r>
+              <w:t xml:space="preserve">BIO</w:t>
+            </w:r>
+          </w:p>
+        </w:tc>
+        <w:tc>
+          <w:tcPr/>
+          <w:p>
+            <w:pPr>
+              <w:pStyle w:val="Compact"/>
+              <w:jc w:val="center"/>
+            </w:pPr>
+            <w:r>
+              <w:t xml:space="preserve">CHEM</w:t>
+            </w:r>
+          </w:p>
+        </w:tc>
+        <w:tc>
+          <w:tcPr/>
+          <w:p>
+            <w:pPr>
+              <w:pStyle w:val="Compact"/>
+              <w:jc w:val="center"/>
+            </w:pPr>
+            <w:r>
+              <w:t xml:space="preserve">CJ</w:t>
+            </w:r>
+          </w:p>
+        </w:tc>
+        <w:tc>
+          <w:tcPr/>
+          <w:p>
+            <w:pPr>
+              <w:pStyle w:val="Compact"/>
+              <w:jc w:val="center"/>
+            </w:pPr>
+            <w:r>
+              <w:t xml:space="preserve">ENV</w:t>
+            </w:r>
+          </w:p>
+        </w:tc>
+        <w:tc>
+          <w:tcPr/>
+          <w:p>
+            <w:pPr>
+              <w:pStyle w:val="Compact"/>
+              <w:jc w:val="center"/>
+            </w:pPr>
+            <w:r>
+              <w:t xml:space="preserve">PHYS</w:t>
+            </w:r>
+          </w:p>
+        </w:tc>
+        <w:tc>
+          <w:tcPr/>
+          <w:p>
+            <w:pPr>
+              <w:pStyle w:val="Compact"/>
+              <w:jc w:val="center"/>
+            </w:pPr>
+            <w:r>
+              <w:t xml:space="preserve">SCI</w:t>
+            </w:r>
+          </w:p>
+        </w:tc>
+      </w:tr>
+      <w:tr>
+        <w:tc>
+          <w:tcPr/>
+          <w:p>
+            <w:pPr>
+              <w:pStyle w:val="Compact"/>
+              <w:jc w:val="center"/>
+            </w:pPr>
+            <w:r>
+              <w:t xml:space="preserve">Accounting</w:t>
+            </w:r>
+          </w:p>
+        </w:tc>
+        <w:tc>
+          <w:tcPr/>
+          <w:p>
+            <w:pPr>
+              <w:pStyle w:val="Compact"/>
+              <w:jc w:val="center"/>
+            </w:pPr>
+            <w:r>
+              <w:t xml:space="preserve">1%</w:t>
+            </w:r>
+          </w:p>
+        </w:tc>
+        <w:tc>
+          <w:tcPr/>
+          <w:p>
+            <w:pPr>
+              <w:pStyle w:val="Compact"/>
+              <w:jc w:val="center"/>
+            </w:pPr>
+            <w:r>
+              <w:t xml:space="preserve">0%</w:t>
+            </w:r>
+          </w:p>
+        </w:tc>
+        <w:tc>
+          <w:tcPr/>
+          <w:p>
+            <w:pPr>
+              <w:pStyle w:val="Compact"/>
+              <w:jc w:val="center"/>
+            </w:pPr>
+            <w:r>
+              <w:t xml:space="preserve">0%</w:t>
+            </w:r>
+          </w:p>
+        </w:tc>
+        <w:tc>
+          <w:tcPr/>
+          <w:p>
+            <w:pPr>
+              <w:pStyle w:val="Compact"/>
+              <w:jc w:val="center"/>
+            </w:pPr>
+            <w:r>
+              <w:t xml:space="preserve">3%</w:t>
+            </w:r>
+          </w:p>
+        </w:tc>
+        <w:tc>
+          <w:tcPr/>
+          <w:p>
+            <w:pPr>
+              <w:pStyle w:val="Compact"/>
+              <w:jc w:val="center"/>
+            </w:pPr>
+            <w:r>
+              <w:t xml:space="preserve">0%</w:t>
+            </w:r>
+          </w:p>
+        </w:tc>
+        <w:tc>
+          <w:tcPr/>
+          <w:p>
+            <w:pPr>
+              <w:pStyle w:val="Compact"/>
+              <w:jc w:val="center"/>
+            </w:pPr>
+            <w:r>
+              <w:t xml:space="preserve">1%</w:t>
+            </w:r>
+          </w:p>
+        </w:tc>
+      </w:tr>
+      <w:tr>
+        <w:tc>
+          <w:tcPr/>
+          <w:p>
+            <w:pPr>
+              <w:pStyle w:val="Compact"/>
+              <w:jc w:val="center"/>
+            </w:pPr>
+            <w:r>
+              <w:t xml:space="preserve">Applied Forensic Science</w:t>
+            </w:r>
+          </w:p>
+        </w:tc>
+        <w:tc>
+          <w:tcPr/>
+          <w:p>
+            <w:pPr>
+              <w:pStyle w:val="Compact"/>
+              <w:jc w:val="center"/>
+            </w:pPr>
+            <w:r>
+              <w:t xml:space="preserve">8%</w:t>
+            </w:r>
+          </w:p>
+        </w:tc>
+        <w:tc>
+          <w:tcPr/>
+          <w:p>
+            <w:pPr>
+              <w:pStyle w:val="Compact"/>
+              <w:jc w:val="center"/>
+            </w:pPr>
+            <w:r>
+              <w:t xml:space="preserve">8%</w:t>
+            </w:r>
+          </w:p>
+        </w:tc>
+        <w:tc>
+          <w:tcPr/>
+          <w:p>
+            <w:pPr>
+              <w:pStyle w:val="Compact"/>
+              <w:jc w:val="center"/>
+            </w:pPr>
+            <w:r>
+              <w:t xml:space="preserve">23%</w:t>
+            </w:r>
+          </w:p>
+        </w:tc>
+        <w:tc>
+          <w:tcPr/>
+          <w:p>
+            <w:pPr>
+              <w:pStyle w:val="Compact"/>
+              <w:jc w:val="center"/>
+            </w:pPr>
+            <w:r>
+              <w:t xml:space="preserve">0%</w:t>
+            </w:r>
+          </w:p>
+        </w:tc>
+        <w:tc>
+          <w:tcPr/>
+          <w:p>
+            <w:pPr>
+              <w:pStyle w:val="Compact"/>
+              <w:jc w:val="center"/>
+            </w:pPr>
+            <w:r>
+              <w:t xml:space="preserve">14%</w:t>
+            </w:r>
+          </w:p>
+        </w:tc>
+        <w:tc>
+          <w:tcPr/>
+          <w:p>
+            <w:pPr>
+              <w:pStyle w:val="Compact"/>
+              <w:jc w:val="center"/>
+            </w:pPr>
+            <w:r>
+              <w:t xml:space="preserve">0%</w:t>
+            </w:r>
+          </w:p>
+        </w:tc>
+      </w:tr>
+      <w:tr>
+        <w:tc>
+          <w:tcPr/>
+          <w:p>
+            <w:pPr>
+              <w:pStyle w:val="Compact"/>
+              <w:jc w:val="center"/>
+            </w:pPr>
+            <w:r>
+              <w:t xml:space="preserve">Athletic Training</w:t>
+            </w:r>
+          </w:p>
+        </w:tc>
+        <w:tc>
+          <w:tcPr/>
+          <w:p>
+            <w:pPr>
+              <w:pStyle w:val="Compact"/>
+              <w:jc w:val="center"/>
+            </w:pPr>
+            <w:r>
+              <w:t xml:space="preserve">1%</w:t>
+            </w:r>
+          </w:p>
+        </w:tc>
+        <w:tc>
+          <w:tcPr/>
+          <w:p>
+            <w:pPr>
+              <w:pStyle w:val="Compact"/>
+              <w:jc w:val="center"/>
+            </w:pPr>
+            <w:r>
+              <w:t xml:space="preserve">2%</w:t>
+            </w:r>
+          </w:p>
+        </w:tc>
+        <w:tc>
+          <w:tcPr/>
+          <w:p>
+            <w:pPr>
+              <w:pStyle w:val="Compact"/>
+              <w:jc w:val="center"/>
+            </w:pPr>
+            <w:r>
+              <w:t xml:space="preserve">0%</w:t>
+            </w:r>
+          </w:p>
+        </w:tc>
+        <w:tc>
+          <w:tcPr/>
+          <w:p>
+            <w:pPr>
+              <w:pStyle w:val="Compact"/>
+              <w:jc w:val="center"/>
+            </w:pPr>
+            <w:r>
+              <w:t xml:space="preserve">0%</w:t>
+            </w:r>
+          </w:p>
+        </w:tc>
+        <w:tc>
+          <w:tcPr/>
+          <w:p>
+            <w:pPr>
+              <w:pStyle w:val="Compact"/>
+              <w:jc w:val="center"/>
+            </w:pPr>
+            <w:r>
+              <w:t xml:space="preserve">11%</w:t>
+            </w:r>
+          </w:p>
+        </w:tc>
+        <w:tc>
+          <w:tcPr/>
+          <w:p>
+            <w:pPr>
+              <w:pStyle w:val="Compact"/>
+              <w:jc w:val="center"/>
+            </w:pPr>
+            <w:r>
+              <w:t xml:space="preserve">0%</w:t>
+            </w:r>
+          </w:p>
+        </w:tc>
+      </w:tr>
+      <w:tr>
+        <w:tc>
+          <w:tcPr/>
+          <w:p>
+            <w:pPr>
+              <w:pStyle w:val="Compact"/>
+              <w:jc w:val="center"/>
+            </w:pPr>
+            <w:r>
+              <w:t xml:space="preserve">Biology</w:t>
+            </w:r>
+          </w:p>
+        </w:tc>
+        <w:tc>
+          <w:tcPr/>
+          <w:p>
+            <w:pPr>
+              <w:pStyle w:val="Compact"/>
+              <w:jc w:val="center"/>
+            </w:pPr>
+            <w:r>
+              <w:t xml:space="preserve">9%</w:t>
+            </w:r>
+          </w:p>
+        </w:tc>
+        <w:tc>
+          <w:tcPr/>
+          <w:p>
+            <w:pPr>
+              <w:pStyle w:val="Compact"/>
+              <w:jc w:val="center"/>
+            </w:pPr>
+            <w:r>
+              <w:t xml:space="preserve">9%</w:t>
+            </w:r>
+          </w:p>
+        </w:tc>
+        <w:tc>
+          <w:tcPr/>
+          <w:p>
+            <w:pPr>
+              <w:pStyle w:val="Compact"/>
+              <w:jc w:val="center"/>
+            </w:pPr>
+            <w:r>
+              <w:t xml:space="preserve">0%</w:t>
+            </w:r>
+          </w:p>
+        </w:tc>
+        <w:tc>
+          <w:tcPr/>
+          <w:p>
+            <w:pPr>
+              <w:pStyle w:val="Compact"/>
+              <w:jc w:val="center"/>
+            </w:pPr>
+            <w:r>
+              <w:t xml:space="preserve">5%</w:t>
+            </w:r>
+          </w:p>
+        </w:tc>
+        <w:tc>
+          <w:tcPr/>
+          <w:p>
+            <w:pPr>
+              <w:pStyle w:val="Compact"/>
+              <w:jc w:val="center"/>
+            </w:pPr>
+            <w:r>
+              <w:t xml:space="preserve">9%</w:t>
+            </w:r>
+          </w:p>
+        </w:tc>
+        <w:tc>
+          <w:tcPr/>
+          <w:p>
+            <w:pPr>
+              <w:pStyle w:val="Compact"/>
+              <w:jc w:val="center"/>
+            </w:pPr>
+            <w:r>
+              <w:t xml:space="preserve">0%</w:t>
+            </w:r>
+          </w:p>
+        </w:tc>
+      </w:tr>
+      <w:tr>
+        <w:tc>
+          <w:tcPr/>
+          <w:p>
+            <w:pPr>
+              <w:pStyle w:val="Compact"/>
+              <w:jc w:val="center"/>
+            </w:pPr>
+            <w:r>
+              <w:t xml:space="preserve">Criminal Justice</w:t>
+            </w:r>
+          </w:p>
+        </w:tc>
+        <w:tc>
+          <w:tcPr/>
+          <w:p>
+            <w:pPr>
+              <w:pStyle w:val="Compact"/>
+              <w:jc w:val="center"/>
+            </w:pPr>
+            <w:r>
+              <w:t xml:space="preserve">4%</w:t>
+            </w:r>
+          </w:p>
+        </w:tc>
+        <w:tc>
+          <w:tcPr/>
+          <w:p>
+            <w:pPr>
+              <w:pStyle w:val="Compact"/>
+              <w:jc w:val="center"/>
+            </w:pPr>
+            <w:r>
+              <w:t xml:space="preserve">1%</w:t>
+            </w:r>
+          </w:p>
+        </w:tc>
+        <w:tc>
+          <w:tcPr/>
+          <w:p>
+            <w:pPr>
+              <w:pStyle w:val="Compact"/>
+              <w:jc w:val="center"/>
+            </w:pPr>
+            <w:r>
+              <w:t xml:space="preserve">60%</w:t>
+            </w:r>
+          </w:p>
+        </w:tc>
+        <w:tc>
+          <w:tcPr/>
+          <w:p>
+            <w:pPr>
+              <w:pStyle w:val="Compact"/>
+              <w:jc w:val="center"/>
+            </w:pPr>
+            <w:r>
+              <w:t xml:space="preserve">7%</w:t>
+            </w:r>
+          </w:p>
+        </w:tc>
+        <w:tc>
+          <w:tcPr/>
+          <w:p>
+            <w:pPr>
+              <w:pStyle w:val="Compact"/>
+              <w:jc w:val="center"/>
+            </w:pPr>
+            <w:r>
+              <w:t xml:space="preserve">2%</w:t>
+            </w:r>
+          </w:p>
+        </w:tc>
+        <w:tc>
+          <w:tcPr/>
+          <w:p>
+            <w:pPr>
+              <w:pStyle w:val="Compact"/>
+              <w:jc w:val="center"/>
+            </w:pPr>
+            <w:r>
+              <w:t xml:space="preserve">6%</w:t>
+            </w:r>
+          </w:p>
+        </w:tc>
+      </w:tr>
+      <w:tr>
+        <w:tc>
+          <w:tcPr/>
+          <w:p>
+            <w:pPr>
+              <w:pStyle w:val="Compact"/>
+              <w:jc w:val="center"/>
+            </w:pPr>
+            <w:r>
+              <w:t xml:space="preserve">Entertainment Media</w:t>
+            </w:r>
+          </w:p>
+        </w:tc>
+        <w:tc>
+          <w:tcPr/>
+          <w:p>
+            <w:pPr>
+              <w:pStyle w:val="Compact"/>
+              <w:jc w:val="center"/>
+            </w:pPr>
+            <w:r>
+              <w:t xml:space="preserve">1%</w:t>
+            </w:r>
+          </w:p>
+        </w:tc>
+        <w:tc>
+          <w:tcPr/>
+          <w:p>
+            <w:pPr>
+              <w:pStyle w:val="Compact"/>
+              <w:jc w:val="center"/>
+            </w:pPr>
+            <w:r>
+              <w:t xml:space="preserve">0%</w:t>
+            </w:r>
+          </w:p>
+        </w:tc>
+        <w:tc>
+          <w:tcPr/>
+          <w:p>
+            <w:pPr>
+              <w:pStyle w:val="Compact"/>
+              <w:jc w:val="center"/>
+            </w:pPr>
+            <w:r>
+              <w:t xml:space="preserve">0%</w:t>
+            </w:r>
+          </w:p>
+        </w:tc>
+        <w:tc>
+          <w:tcPr/>
+          <w:p>
+            <w:pPr>
+              <w:pStyle w:val="Compact"/>
+              <w:jc w:val="center"/>
+            </w:pPr>
+            <w:r>
+              <w:t xml:space="preserve">2%</w:t>
+            </w:r>
+          </w:p>
+        </w:tc>
+        <w:tc>
+          <w:tcPr/>
+          <w:p>
+            <w:pPr>
+              <w:pStyle w:val="Compact"/>
+              <w:jc w:val="center"/>
+            </w:pPr>
+            <w:r>
+              <w:t xml:space="preserve">0%</w:t>
+            </w:r>
+          </w:p>
+        </w:tc>
+        <w:tc>
+          <w:tcPr/>
+          <w:p>
+            <w:pPr>
+              <w:pStyle w:val="Compact"/>
+              <w:jc w:val="center"/>
+            </w:pPr>
+            <w:r>
+              <w:t xml:space="preserve">1%</w:t>
+            </w:r>
+          </w:p>
+        </w:tc>
+      </w:tr>
+      <w:tr>
+        <w:tc>
+          <w:tcPr/>
+          <w:p>
+            <w:pPr>
+              <w:pStyle w:val="Compact"/>
+              <w:jc w:val="center"/>
+            </w:pPr>
+            <w:r>
+              <w:t xml:space="preserve">Exercise Science</w:t>
+            </w:r>
+          </w:p>
+        </w:tc>
+        <w:tc>
+          <w:tcPr/>
+          <w:p>
+            <w:pPr>
+              <w:pStyle w:val="Compact"/>
+              <w:jc w:val="center"/>
+            </w:pPr>
+            <w:r>
+              <w:t xml:space="preserve">2%</w:t>
+            </w:r>
+          </w:p>
+        </w:tc>
+        <w:tc>
+          <w:tcPr/>
+          <w:p>
+            <w:pPr>
+              <w:pStyle w:val="Compact"/>
+              <w:jc w:val="center"/>
+            </w:pPr>
+            <w:r>
+              <w:t xml:space="preserve">5%</w:t>
+            </w:r>
+          </w:p>
+        </w:tc>
+        <w:tc>
+          <w:tcPr/>
+          <w:p>
+            <w:pPr>
+              <w:pStyle w:val="Compact"/>
+              <w:jc w:val="center"/>
+            </w:pPr>
+            <w:r>
+              <w:t xml:space="preserve">0%</w:t>
+            </w:r>
+          </w:p>
+        </w:tc>
+        <w:tc>
+          <w:tcPr/>
+          <w:p>
+            <w:pPr>
+              <w:pStyle w:val="Compact"/>
+              <w:jc w:val="center"/>
+            </w:pPr>
+            <w:r>
+              <w:t xml:space="preserve">0%</w:t>
+            </w:r>
+          </w:p>
+        </w:tc>
+        <w:tc>
+          <w:tcPr/>
+          <w:p>
+            <w:pPr>
+              <w:pStyle w:val="Compact"/>
+              <w:jc w:val="center"/>
+            </w:pPr>
+            <w:r>
+              <w:t xml:space="preserve">26%</w:t>
+            </w:r>
+          </w:p>
+        </w:tc>
+        <w:tc>
+          <w:tcPr/>
+          <w:p>
+            <w:pPr>
+              <w:pStyle w:val="Compact"/>
+              <w:jc w:val="center"/>
+            </w:pPr>
+            <w:r>
+              <w:t xml:space="preserve">0%</w:t>
+            </w:r>
+          </w:p>
+        </w:tc>
+      </w:tr>
+      <w:tr>
+        <w:tc>
+          <w:tcPr/>
+          <w:p>
+            <w:pPr>
+              <w:pStyle w:val="Compact"/>
+              <w:jc w:val="center"/>
+            </w:pPr>
+            <w:r>
+              <w:t xml:space="preserve">Fashion Communication &amp; Promotion</w:t>
+            </w:r>
+          </w:p>
+        </w:tc>
+        <w:tc>
+          <w:tcPr/>
+          <w:p>
+            <w:pPr>
+              <w:pStyle w:val="Compact"/>
+              <w:jc w:val="center"/>
+            </w:pPr>
+            <w:r>
+              <w:t xml:space="preserve">1%</w:t>
+            </w:r>
+          </w:p>
+        </w:tc>
+        <w:tc>
+          <w:tcPr/>
+          <w:p>
+            <w:pPr>
+              <w:pStyle w:val="Compact"/>
+              <w:jc w:val="center"/>
+            </w:pPr>
+            <w:r>
+              <w:t xml:space="preserve">0%</w:t>
+            </w:r>
+          </w:p>
+        </w:tc>
+        <w:tc>
+          <w:tcPr/>
+          <w:p>
+            <w:pPr>
+              <w:pStyle w:val="Compact"/>
+              <w:jc w:val="center"/>
+            </w:pPr>
+            <w:r>
+              <w:t xml:space="preserve">0%</w:t>
+            </w:r>
+          </w:p>
+        </w:tc>
+        <w:tc>
+          <w:tcPr/>
+          <w:p>
+            <w:pPr>
+              <w:pStyle w:val="Compact"/>
+              <w:jc w:val="center"/>
+            </w:pPr>
+            <w:r>
+              <w:t xml:space="preserve">3%</w:t>
+            </w:r>
+          </w:p>
+        </w:tc>
+        <w:tc>
+          <w:tcPr/>
+          <w:p>
+            <w:pPr>
+              <w:pStyle w:val="Compact"/>
+              <w:jc w:val="center"/>
+            </w:pPr>
+            <w:r>
+              <w:t xml:space="preserve">0%</w:t>
+            </w:r>
+          </w:p>
+        </w:tc>
+        <w:tc>
+          <w:tcPr/>
+          <w:p>
+            <w:pPr>
+              <w:pStyle w:val="Compact"/>
+              <w:jc w:val="center"/>
+            </w:pPr>
+            <w:r>
+              <w:t xml:space="preserve">3%</w:t>
+            </w:r>
+          </w:p>
+        </w:tc>
+      </w:tr>
+      <w:tr>
+        <w:tc>
+          <w:tcPr/>
+          <w:p>
+            <w:pPr>
+              <w:pStyle w:val="Compact"/>
+              <w:jc w:val="center"/>
+            </w:pPr>
+            <w:r>
+              <w:t xml:space="preserve">Finance</w:t>
+            </w:r>
+          </w:p>
+        </w:tc>
+        <w:tc>
+          <w:tcPr/>
+          <w:p>
+            <w:pPr>
+              <w:pStyle w:val="Compact"/>
+              <w:jc w:val="center"/>
+            </w:pPr>
+            <w:r>
+              <w:t xml:space="preserve">1%</w:t>
+            </w:r>
+          </w:p>
+        </w:tc>
+        <w:tc>
+          <w:tcPr/>
+          <w:p>
+            <w:pPr>
+              <w:pStyle w:val="Compact"/>
+              <w:jc w:val="center"/>
+            </w:pPr>
+            <w:r>
+              <w:t xml:space="preserve">0%</w:t>
+            </w:r>
+          </w:p>
+        </w:tc>
+        <w:tc>
+          <w:tcPr/>
+          <w:p>
+            <w:pPr>
+              <w:pStyle w:val="Compact"/>
+              <w:jc w:val="center"/>
+            </w:pPr>
+            <w:r>
+              <w:t xml:space="preserve">0%</w:t>
+            </w:r>
+          </w:p>
+        </w:tc>
+        <w:tc>
+          <w:tcPr/>
+          <w:p>
+            <w:pPr>
+              <w:pStyle w:val="Compact"/>
+              <w:jc w:val="center"/>
+            </w:pPr>
+            <w:r>
+              <w:t xml:space="preserve">3%</w:t>
+            </w:r>
+          </w:p>
+        </w:tc>
+        <w:tc>
+          <w:tcPr/>
+          <w:p>
+            <w:pPr>
+              <w:pStyle w:val="Compact"/>
+              <w:jc w:val="center"/>
+            </w:pPr>
+            <w:r>
+              <w:t xml:space="preserve">0%</w:t>
+            </w:r>
+          </w:p>
+        </w:tc>
+        <w:tc>
+          <w:tcPr/>
+          <w:p>
+            <w:pPr>
+              <w:pStyle w:val="Compact"/>
+              <w:jc w:val="center"/>
+            </w:pPr>
+            <w:r>
+              <w:t xml:space="preserve">3%</w:t>
+            </w:r>
+          </w:p>
+        </w:tc>
+      </w:tr>
+      <w:tr>
+        <w:tc>
+          <w:tcPr/>
+          <w:p>
+            <w:pPr>
+              <w:pStyle w:val="Compact"/>
+              <w:jc w:val="center"/>
+            </w:pPr>
+            <w:r>
+              <w:t xml:space="preserve">Forensic Science</w:t>
+            </w:r>
+          </w:p>
+        </w:tc>
+        <w:tc>
+          <w:tcPr/>
+          <w:p>
+            <w:pPr>
+              <w:pStyle w:val="Compact"/>
+              <w:jc w:val="center"/>
+            </w:pPr>
+            <w:r>
+              <w:t xml:space="preserve">3%</w:t>
+            </w:r>
+          </w:p>
+        </w:tc>
+        <w:tc>
+          <w:tcPr/>
+          <w:p>
+            <w:pPr>
+              <w:pStyle w:val="Compact"/>
+              <w:jc w:val="center"/>
+            </w:pPr>
+            <w:r>
+              <w:t xml:space="preserve">7%</w:t>
+            </w:r>
+          </w:p>
+        </w:tc>
+        <w:tc>
+          <w:tcPr/>
+          <w:p>
+            <w:pPr>
+              <w:pStyle w:val="Compact"/>
+              <w:jc w:val="center"/>
+            </w:pPr>
+            <w:r>
+              <w:t xml:space="preserve">0%</w:t>
+            </w:r>
+          </w:p>
+        </w:tc>
+        <w:tc>
+          <w:tcPr/>
+          <w:p>
+            <w:pPr>
+              <w:pStyle w:val="Compact"/>
+              <w:jc w:val="center"/>
+            </w:pPr>
+            <w:r>
+              <w:t xml:space="preserve">0%</w:t>
+            </w:r>
+          </w:p>
+        </w:tc>
+        <w:tc>
+          <w:tcPr/>
+          <w:p>
+            <w:pPr>
+              <w:pStyle w:val="Compact"/>
+              <w:jc w:val="center"/>
+            </w:pPr>
+            <w:r>
+              <w:t xml:space="preserve">3%</w:t>
+            </w:r>
+          </w:p>
+        </w:tc>
+        <w:tc>
+          <w:tcPr/>
+          <w:p>
+            <w:pPr>
+              <w:pStyle w:val="Compact"/>
+              <w:jc w:val="center"/>
+            </w:pPr>
+            <w:r>
+              <w:t xml:space="preserve">0%</w:t>
+            </w:r>
+          </w:p>
+        </w:tc>
+      </w:tr>
+      <w:tr>
+        <w:tc>
+          <w:tcPr/>
+          <w:p>
+            <w:pPr>
+              <w:pStyle w:val="Compact"/>
+              <w:jc w:val="center"/>
+            </w:pPr>
+            <w:r>
+              <w:t xml:space="preserve">Graphic Design</w:t>
+            </w:r>
+          </w:p>
+        </w:tc>
+        <w:tc>
+          <w:tcPr/>
+          <w:p>
+            <w:pPr>
+              <w:pStyle w:val="Compact"/>
+              <w:jc w:val="center"/>
+            </w:pPr>
+            <w:r>
+              <w:t xml:space="preserve">3%</w:t>
+            </w:r>
+          </w:p>
+        </w:tc>
+        <w:tc>
+          <w:tcPr/>
+          <w:p>
+            <w:pPr>
+              <w:pStyle w:val="Compact"/>
+              <w:jc w:val="center"/>
+            </w:pPr>
+            <w:r>
+              <w:t xml:space="preserve">0%</w:t>
+            </w:r>
+          </w:p>
+        </w:tc>
+        <w:tc>
+          <w:tcPr/>
+          <w:p>
+            <w:pPr>
+              <w:pStyle w:val="Compact"/>
+              <w:jc w:val="center"/>
+            </w:pPr>
+            <w:r>
+              <w:t xml:space="preserve">0%</w:t>
+            </w:r>
+          </w:p>
+        </w:tc>
+        <w:tc>
+          <w:tcPr/>
+          <w:p>
+            <w:pPr>
+              <w:pStyle w:val="Compact"/>
+              <w:jc w:val="center"/>
+            </w:pPr>
+            <w:r>
+              <w:t xml:space="preserve">3%</w:t>
+            </w:r>
+          </w:p>
+        </w:tc>
+        <w:tc>
+          <w:tcPr/>
+          <w:p>
+            <w:pPr>
+              <w:pStyle w:val="Compact"/>
+              <w:jc w:val="center"/>
+            </w:pPr>
+            <w:r>
+              <w:t xml:space="preserve">0%</w:t>
+            </w:r>
+          </w:p>
+        </w:tc>
+        <w:tc>
+          <w:tcPr/>
+          <w:p>
+            <w:pPr>
+              <w:pStyle w:val="Compact"/>
+              <w:jc w:val="center"/>
+            </w:pPr>
+            <w:r>
+              <w:t xml:space="preserve">3%</w:t>
+            </w:r>
+          </w:p>
+        </w:tc>
+      </w:tr>
+      <w:tr>
+        <w:tc>
+          <w:tcPr/>
+          <w:p>
+            <w:pPr>
+              <w:pStyle w:val="Compact"/>
+              <w:jc w:val="center"/>
+            </w:pPr>
+            <w:r>
+              <w:t xml:space="preserve">Health Science</w:t>
+            </w:r>
+          </w:p>
+        </w:tc>
+        <w:tc>
+          <w:tcPr/>
+          <w:p>
+            <w:pPr>
+              <w:pStyle w:val="Compact"/>
+              <w:jc w:val="center"/>
+            </w:pPr>
+            <w:r>
+              <w:t xml:space="preserve">24%</w:t>
+            </w:r>
+          </w:p>
+        </w:tc>
+        <w:tc>
+          <w:tcPr/>
+          <w:p>
+            <w:pPr>
+              <w:pStyle w:val="Compact"/>
+              <w:jc w:val="center"/>
+            </w:pPr>
+            <w:r>
+              <w:t xml:space="preserve">21%</w:t>
+            </w:r>
+          </w:p>
+        </w:tc>
+        <w:tc>
+          <w:tcPr/>
+          <w:p>
+            <w:pPr>
+              <w:pStyle w:val="Compact"/>
+              <w:jc w:val="center"/>
+            </w:pPr>
+            <w:r>
+              <w:t xml:space="preserve">0%</w:t>
+            </w:r>
+          </w:p>
+        </w:tc>
+        <w:tc>
+          <w:tcPr/>
+          <w:p>
+            <w:pPr>
+              <w:pStyle w:val="Compact"/>
+              <w:jc w:val="center"/>
+            </w:pPr>
+            <w:r>
+              <w:t xml:space="preserve">0%</w:t>
+            </w:r>
+          </w:p>
+        </w:tc>
+        <w:tc>
+          <w:tcPr/>
+          <w:p>
+            <w:pPr>
+              <w:pStyle w:val="Compact"/>
+              <w:jc w:val="center"/>
+            </w:pPr>
+            <w:r>
+              <w:t xml:space="preserve">10%</w:t>
+            </w:r>
+          </w:p>
+        </w:tc>
+        <w:tc>
+          <w:tcPr/>
+          <w:p>
+            <w:pPr>
+              <w:pStyle w:val="Compact"/>
+              <w:jc w:val="center"/>
+            </w:pPr>
+            <w:r>
+              <w:t xml:space="preserve">0%</w:t>
+            </w:r>
+          </w:p>
+        </w:tc>
+      </w:tr>
+      <w:tr>
+        <w:tc>
+          <w:tcPr/>
+          <w:p>
+            <w:pPr>
+              <w:pStyle w:val="Compact"/>
+              <w:jc w:val="center"/>
+            </w:pPr>
+            <w:r>
+              <w:t xml:space="preserve">Hospitality Management</w:t>
+            </w:r>
+          </w:p>
+        </w:tc>
+        <w:tc>
+          <w:tcPr/>
+          <w:p>
+            <w:pPr>
+              <w:pStyle w:val="Compact"/>
+              <w:jc w:val="center"/>
+            </w:pPr>
+            <w:r>
+              <w:t xml:space="preserve">2%</w:t>
+            </w:r>
+          </w:p>
+        </w:tc>
+        <w:tc>
+          <w:tcPr/>
+          <w:p>
+            <w:pPr>
+              <w:pStyle w:val="Compact"/>
+              <w:jc w:val="center"/>
+            </w:pPr>
+            <w:r>
+              <w:t xml:space="preserve">0%</w:t>
+            </w:r>
+          </w:p>
+        </w:tc>
+        <w:tc>
+          <w:tcPr/>
+          <w:p>
+            <w:pPr>
+              <w:pStyle w:val="Compact"/>
+              <w:jc w:val="center"/>
+            </w:pPr>
+            <w:r>
+              <w:t xml:space="preserve">0%</w:t>
+            </w:r>
+          </w:p>
+        </w:tc>
+        <w:tc>
+          <w:tcPr/>
+          <w:p>
+            <w:pPr>
+              <w:pStyle w:val="Compact"/>
+              <w:jc w:val="center"/>
+            </w:pPr>
+            <w:r>
+              <w:t xml:space="preserve">3%</w:t>
+            </w:r>
+          </w:p>
+        </w:tc>
+        <w:tc>
+          <w:tcPr/>
+          <w:p>
+            <w:pPr>
+              <w:pStyle w:val="Compact"/>
+              <w:jc w:val="center"/>
+            </w:pPr>
+            <w:r>
+              <w:t xml:space="preserve">0%</w:t>
+            </w:r>
+          </w:p>
+        </w:tc>
+        <w:tc>
+          <w:tcPr/>
+          <w:p>
+            <w:pPr>
+              <w:pStyle w:val="Compact"/>
+              <w:jc w:val="center"/>
+            </w:pPr>
+            <w:r>
+              <w:t xml:space="preserve">3%</w:t>
+            </w:r>
+          </w:p>
+        </w:tc>
+      </w:tr>
+      <w:tr>
+        <w:tc>
+          <w:tcPr/>
+          <w:p>
+            <w:pPr>
+              <w:pStyle w:val="Compact"/>
+              <w:jc w:val="center"/>
+            </w:pPr>
+            <w:r>
+              <w:t xml:space="preserve">Management</w:t>
+            </w:r>
+          </w:p>
+        </w:tc>
+        <w:tc>
+          <w:tcPr/>
+          <w:p>
+            <w:pPr>
+              <w:pStyle w:val="Compact"/>
+              <w:jc w:val="center"/>
+            </w:pPr>
+            <w:r>
+              <w:t xml:space="preserve">2%</w:t>
+            </w:r>
+          </w:p>
+        </w:tc>
+        <w:tc>
+          <w:tcPr/>
+          <w:p>
+            <w:pPr>
+              <w:pStyle w:val="Compact"/>
+              <w:jc w:val="center"/>
+            </w:pPr>
+            <w:r>
+              <w:t xml:space="preserve">0%</w:t>
+            </w:r>
+          </w:p>
+        </w:tc>
+        <w:tc>
+          <w:tcPr/>
+          <w:p>
+            <w:pPr>
+              <w:pStyle w:val="Compact"/>
+              <w:jc w:val="center"/>
+            </w:pPr>
+            <w:r>
+              <w:t xml:space="preserve">2%</w:t>
+            </w:r>
+          </w:p>
+        </w:tc>
+        <w:tc>
+          <w:tcPr/>
+          <w:p>
+            <w:pPr>
+              <w:pStyle w:val="Compact"/>
+              <w:jc w:val="center"/>
+            </w:pPr>
+            <w:r>
+              <w:t xml:space="preserve">4%</w:t>
+            </w:r>
+          </w:p>
+        </w:tc>
+        <w:tc>
+          <w:tcPr/>
+          <w:p>
+            <w:pPr>
+              <w:pStyle w:val="Compact"/>
+              <w:jc w:val="center"/>
+            </w:pPr>
+            <w:r>
+              <w:t xml:space="preserve">0%</w:t>
+            </w:r>
+          </w:p>
+        </w:tc>
+        <w:tc>
+          <w:tcPr/>
+          <w:p>
+            <w:pPr>
+              <w:pStyle w:val="Compact"/>
+              <w:jc w:val="center"/>
+            </w:pPr>
+            <w:r>
+              <w:t xml:space="preserve">4%</w:t>
+            </w:r>
+          </w:p>
+        </w:tc>
+      </w:tr>
+      <w:tr>
+        <w:tc>
+          <w:tcPr/>
+          <w:p>
+            <w:pPr>
+              <w:pStyle w:val="Compact"/>
+              <w:jc w:val="center"/>
+            </w:pPr>
+            <w:r>
+              <w:t xml:space="preserve">Marketing</w:t>
+            </w:r>
+          </w:p>
+        </w:tc>
+        <w:tc>
+          <w:tcPr/>
+          <w:p>
+            <w:pPr>
+              <w:pStyle w:val="Compact"/>
+              <w:jc w:val="center"/>
+            </w:pPr>
+            <w:r>
+              <w:t xml:space="preserve">2%</w:t>
+            </w:r>
+          </w:p>
+        </w:tc>
+        <w:tc>
+          <w:tcPr/>
+          <w:p>
+            <w:pPr>
+              <w:pStyle w:val="Compact"/>
+              <w:jc w:val="center"/>
+            </w:pPr>
+            <w:r>
+              <w:t xml:space="preserve">0%</w:t>
+            </w:r>
+          </w:p>
+        </w:tc>
+        <w:tc>
+          <w:tcPr/>
+          <w:p>
+            <w:pPr>
+              <w:pStyle w:val="Compact"/>
+              <w:jc w:val="center"/>
+            </w:pPr>
+            <w:r>
+              <w:t xml:space="preserve">0%</w:t>
+            </w:r>
+          </w:p>
+        </w:tc>
+        <w:tc>
+          <w:tcPr/>
+          <w:p>
+            <w:pPr>
+              <w:pStyle w:val="Compact"/>
+              <w:jc w:val="center"/>
+            </w:pPr>
+            <w:r>
+              <w:t xml:space="preserve">5%</w:t>
+            </w:r>
+          </w:p>
+        </w:tc>
+        <w:tc>
+          <w:tcPr/>
+          <w:p>
+            <w:pPr>
+              <w:pStyle w:val="Compact"/>
+              <w:jc w:val="center"/>
+            </w:pPr>
+            <w:r>
+              <w:t xml:space="preserve">0%</w:t>
+            </w:r>
+          </w:p>
+        </w:tc>
+        <w:tc>
+          <w:tcPr/>
+          <w:p>
+            <w:pPr>
+              <w:pStyle w:val="Compact"/>
+              <w:jc w:val="center"/>
+            </w:pPr>
+            <w:r>
+              <w:t xml:space="preserve">3%</w:t>
+            </w:r>
+          </w:p>
+        </w:tc>
+      </w:tr>
+      <w:tr>
+        <w:tc>
+          <w:tcPr/>
+          <w:p>
+            <w:pPr>
+              <w:pStyle w:val="Compact"/>
+              <w:jc w:val="center"/>
+            </w:pPr>
+            <w:r>
+              <w:t xml:space="preserve">Psychology</w:t>
+            </w:r>
+          </w:p>
+        </w:tc>
+        <w:tc>
+          <w:tcPr/>
+          <w:p>
+            <w:pPr>
+              <w:pStyle w:val="Compact"/>
+              <w:jc w:val="center"/>
+            </w:pPr>
+            <w:r>
+              <w:t xml:space="preserve">7%</w:t>
+            </w:r>
+          </w:p>
+        </w:tc>
+        <w:tc>
+          <w:tcPr/>
+          <w:p>
+            <w:pPr>
+              <w:pStyle w:val="Compact"/>
+              <w:jc w:val="center"/>
+            </w:pPr>
+            <w:r>
+              <w:t xml:space="preserve">2%</w:t>
+            </w:r>
+          </w:p>
+        </w:tc>
+        <w:tc>
+          <w:tcPr/>
+          <w:p>
+            <w:pPr>
+              <w:pStyle w:val="Compact"/>
+              <w:jc w:val="center"/>
+            </w:pPr>
+            <w:r>
+              <w:t xml:space="preserve">2%</w:t>
+            </w:r>
+          </w:p>
+        </w:tc>
+        <w:tc>
+          <w:tcPr/>
+          <w:p>
+            <w:pPr>
+              <w:pStyle w:val="Compact"/>
+              <w:jc w:val="center"/>
+            </w:pPr>
+            <w:r>
+              <w:t xml:space="preserve">5%</w:t>
+            </w:r>
+          </w:p>
+        </w:tc>
+        <w:tc>
+          <w:tcPr/>
+          <w:p>
+            <w:pPr>
+              <w:pStyle w:val="Compact"/>
+              <w:jc w:val="center"/>
+            </w:pPr>
+            <w:r>
+              <w:t xml:space="preserve">2%</w:t>
+            </w:r>
+          </w:p>
+        </w:tc>
+        <w:tc>
+          <w:tcPr/>
+          <w:p>
+            <w:pPr>
+              <w:pStyle w:val="Compact"/>
+              <w:jc w:val="center"/>
+            </w:pPr>
+            <w:r>
+              <w:t xml:space="preserve">6%</w:t>
+            </w:r>
+          </w:p>
+        </w:tc>
+      </w:tr>
+      <w:tr>
+        <w:tc>
+          <w:tcPr/>
+          <w:p>
+            <w:pPr>
+              <w:pStyle w:val="Compact"/>
+              <w:jc w:val="center"/>
+            </w:pPr>
+            <w:r>
+              <w:t xml:space="preserve">Sport Management</w:t>
+            </w:r>
+          </w:p>
+        </w:tc>
+        <w:tc>
+          <w:tcPr/>
+          <w:p>
+            <w:pPr>
+              <w:pStyle w:val="Compact"/>
+              <w:jc w:val="center"/>
+            </w:pPr>
+            <w:r>
+              <w:t xml:space="preserve">3%</w:t>
+            </w:r>
+          </w:p>
+        </w:tc>
+        <w:tc>
+          <w:tcPr/>
+          <w:p>
+            <w:pPr>
+              <w:pStyle w:val="Compact"/>
+              <w:jc w:val="center"/>
+            </w:pPr>
+            <w:r>
+              <w:t xml:space="preserve">1%</w:t>
+            </w:r>
+          </w:p>
+        </w:tc>
+        <w:tc>
+          <w:tcPr/>
+          <w:p>
+            <w:pPr>
+              <w:pStyle w:val="Compact"/>
+              <w:jc w:val="center"/>
+            </w:pPr>
+            <w:r>
+              <w:t xml:space="preserve">0%</w:t>
+            </w:r>
+          </w:p>
+        </w:tc>
+        <w:tc>
+          <w:tcPr/>
+          <w:p>
+            <w:pPr>
+              <w:pStyle w:val="Compact"/>
+              <w:jc w:val="center"/>
+            </w:pPr>
+            <w:r>
+              <w:t xml:space="preserve">5%</w:t>
+            </w:r>
+          </w:p>
+        </w:tc>
+        <w:tc>
+          <w:tcPr/>
+          <w:p>
+            <w:pPr>
+              <w:pStyle w:val="Compact"/>
+              <w:jc w:val="center"/>
+            </w:pPr>
+            <w:r>
+              <w:t xml:space="preserve">5%</w:t>
+            </w:r>
+          </w:p>
+        </w:tc>
+        <w:tc>
+          <w:tcPr/>
+          <w:p>
+            <w:pPr>
+              <w:pStyle w:val="Compact"/>
+              <w:jc w:val="center"/>
+            </w:pPr>
+            <w:r>
+              <w:t xml:space="preserve">6%</w:t>
+            </w:r>
+          </w:p>
+        </w:tc>
+      </w:tr>
+      <w:tr>
+        <w:tc>
+          <w:tcPr/>
+          <w:p>
+            <w:pPr>
+              <w:pStyle w:val="Compact"/>
+              <w:jc w:val="center"/>
+            </w:pPr>
+            <w:r>
+              <w:t xml:space="preserve">Undeclared Option</w:t>
+            </w:r>
+          </w:p>
+        </w:tc>
+        <w:tc>
+          <w:tcPr/>
+          <w:p>
+            <w:pPr>
+              <w:pStyle w:val="Compact"/>
+              <w:jc w:val="center"/>
+            </w:pPr>
+            <w:r>
+              <w:t xml:space="preserve">8%</w:t>
+            </w:r>
+          </w:p>
+        </w:tc>
+        <w:tc>
+          <w:tcPr/>
+          <w:p>
+            <w:pPr>
+              <w:pStyle w:val="Compact"/>
+              <w:jc w:val="center"/>
+            </w:pPr>
+            <w:r>
+              <w:t xml:space="preserve">3%</w:t>
+            </w:r>
+          </w:p>
+        </w:tc>
+        <w:tc>
+          <w:tcPr/>
+          <w:p>
+            <w:pPr>
+              <w:pStyle w:val="Compact"/>
+              <w:jc w:val="center"/>
+            </w:pPr>
+            <w:r>
+              <w:t xml:space="preserve">0%</w:t>
+            </w:r>
+          </w:p>
+        </w:tc>
+        <w:tc>
+          <w:tcPr/>
+          <w:p>
+            <w:pPr>
+              <w:pStyle w:val="Compact"/>
+              <w:jc w:val="center"/>
+            </w:pPr>
+            <w:r>
+              <w:t xml:space="preserve">3%</w:t>
+            </w:r>
+          </w:p>
+        </w:tc>
+        <w:tc>
+          <w:tcPr/>
+          <w:p>
+            <w:pPr>
+              <w:pStyle w:val="Compact"/>
+              <w:jc w:val="center"/>
+            </w:pPr>
+            <w:r>
+              <w:t xml:space="preserve">2%</w:t>
+            </w:r>
+          </w:p>
+        </w:tc>
+        <w:tc>
+          <w:tcPr/>
+          <w:p>
+            <w:pPr>
+              <w:pStyle w:val="Compact"/>
+              <w:jc w:val="center"/>
+            </w:pPr>
+            <w:r>
+              <w:t xml:space="preserve">3%</w:t>
+            </w:r>
+          </w:p>
+        </w:tc>
+      </w:tr>
+      <w:tr>
+        <w:tc>
+          <w:tcPr/>
+          <w:p>
+            <w:pPr>
+              <w:pStyle w:val="Compact"/>
+              <w:jc w:val="center"/>
+            </w:pPr>
+            <w:r>
+              <w:t xml:space="preserve">Biochemistry</w:t>
+            </w:r>
+          </w:p>
+        </w:tc>
+        <w:tc>
+          <w:tcPr/>
+          <w:p>
+            <w:pPr>
+              <w:pStyle w:val="Compact"/>
+              <w:jc w:val="center"/>
+            </w:pPr>
+            <w:r>
+              <w:t xml:space="preserve">0%</w:t>
+            </w:r>
+          </w:p>
+        </w:tc>
+        <w:tc>
+          <w:tcPr/>
+          <w:p>
+            <w:pPr>
+              <w:pStyle w:val="Compact"/>
+              <w:jc w:val="center"/>
+            </w:pPr>
+            <w:r>
+              <w:t xml:space="preserve">1%</w:t>
+            </w:r>
+          </w:p>
+        </w:tc>
+        <w:tc>
+          <w:tcPr/>
+          <w:p>
+            <w:pPr>
+              <w:pStyle w:val="Compact"/>
+              <w:jc w:val="center"/>
+            </w:pPr>
+            <w:r>
+              <w:t xml:space="preserve">0%</w:t>
+            </w:r>
+          </w:p>
+        </w:tc>
+        <w:tc>
+          <w:tcPr/>
+          <w:p>
+            <w:pPr>
+              <w:pStyle w:val="Compact"/>
+              <w:jc w:val="center"/>
+            </w:pPr>
+            <w:r>
+              <w:t xml:space="preserve">0%</w:t>
+            </w:r>
+          </w:p>
+        </w:tc>
+        <w:tc>
+          <w:tcPr/>
+          <w:p>
+            <w:pPr>
+              <w:pStyle w:val="Compact"/>
+              <w:jc w:val="center"/>
+            </w:pPr>
+            <w:r>
+              <w:t xml:space="preserve">0%</w:t>
+            </w:r>
+          </w:p>
+        </w:tc>
+        <w:tc>
+          <w:tcPr/>
+          <w:p>
+            <w:pPr>
+              <w:pStyle w:val="Compact"/>
+              <w:jc w:val="center"/>
+            </w:pPr>
+            <w:r>
+              <w:t xml:space="preserve">0%</w:t>
+            </w:r>
+          </w:p>
+        </w:tc>
+      </w:tr>
+      <w:tr>
+        <w:tc>
+          <w:tcPr/>
+          <w:p>
+            <w:pPr>
+              <w:pStyle w:val="Compact"/>
+              <w:jc w:val="center"/>
+            </w:pPr>
+            <w:r>
+              <w:t xml:space="preserve">Business Management</w:t>
+            </w:r>
+          </w:p>
+        </w:tc>
+        <w:tc>
+          <w:tcPr/>
+          <w:p>
+            <w:pPr>
+              <w:pStyle w:val="Compact"/>
+              <w:jc w:val="center"/>
+            </w:pPr>
+            <w:r>
+              <w:t xml:space="preserve">0%</w:t>
+            </w:r>
+          </w:p>
+        </w:tc>
+        <w:tc>
+          <w:tcPr/>
+          <w:p>
+            <w:pPr>
+              <w:pStyle w:val="Compact"/>
+              <w:jc w:val="center"/>
+            </w:pPr>
+            <w:r>
+              <w:t xml:space="preserve">1%</w:t>
+            </w:r>
+          </w:p>
+        </w:tc>
+        <w:tc>
+          <w:tcPr/>
+          <w:p>
+            <w:pPr>
+              <w:pStyle w:val="Compact"/>
+              <w:jc w:val="center"/>
+            </w:pPr>
+            <w:r>
+              <w:t xml:space="preserve">0%</w:t>
+            </w:r>
+          </w:p>
+        </w:tc>
+        <w:tc>
+          <w:tcPr/>
+          <w:p>
+            <w:pPr>
+              <w:pStyle w:val="Compact"/>
+              <w:jc w:val="center"/>
+            </w:pPr>
+            <w:r>
+              <w:t xml:space="preserve">0%</w:t>
+            </w:r>
+          </w:p>
+        </w:tc>
+        <w:tc>
+          <w:tcPr/>
+          <w:p>
+            <w:pPr>
+              <w:pStyle w:val="Compact"/>
+              <w:jc w:val="center"/>
+            </w:pPr>
+            <w:r>
+              <w:t xml:space="preserve">2%</w:t>
+            </w:r>
+          </w:p>
+        </w:tc>
+        <w:tc>
+          <w:tcPr/>
+          <w:p>
+            <w:pPr>
+              <w:pStyle w:val="Compact"/>
+              <w:jc w:val="center"/>
+            </w:pPr>
+            <w:r>
+              <w:t xml:space="preserve">0%</w:t>
+            </w:r>
+          </w:p>
+        </w:tc>
+      </w:tr>
+      <w:tr>
+        <w:tc>
+          <w:tcPr/>
+          <w:p>
+            <w:pPr>
+              <w:pStyle w:val="Compact"/>
+              <w:jc w:val="center"/>
+            </w:pPr>
+            <w:r>
+              <w:t xml:space="preserve">Environmental Studies</w:t>
+            </w:r>
+          </w:p>
+        </w:tc>
+        <w:tc>
+          <w:tcPr/>
+          <w:p>
+            <w:pPr>
+              <w:pStyle w:val="Compact"/>
+              <w:jc w:val="center"/>
+            </w:pPr>
+            <w:r>
+              <w:t xml:space="preserve">0%</w:t>
+            </w:r>
+          </w:p>
+        </w:tc>
+        <w:tc>
+          <w:tcPr/>
+          <w:p>
+            <w:pPr>
+              <w:pStyle w:val="Compact"/>
+              <w:jc w:val="center"/>
+            </w:pPr>
+            <w:r>
+              <w:t xml:space="preserve">1%</w:t>
+            </w:r>
+          </w:p>
+        </w:tc>
+        <w:tc>
+          <w:tcPr/>
+          <w:p>
+            <w:pPr>
+              <w:pStyle w:val="Compact"/>
+              <w:jc w:val="center"/>
+            </w:pPr>
+            <w:r>
+              <w:t xml:space="preserve">0%</w:t>
+            </w:r>
+          </w:p>
+        </w:tc>
+        <w:tc>
+          <w:tcPr/>
+          <w:p>
+            <w:pPr>
+              <w:pStyle w:val="Compact"/>
+              <w:jc w:val="center"/>
+            </w:pPr>
+            <w:r>
+              <w:t xml:space="preserve">2%</w:t>
+            </w:r>
+          </w:p>
+        </w:tc>
+        <w:tc>
+          <w:tcPr/>
+          <w:p>
+            <w:pPr>
+              <w:pStyle w:val="Compact"/>
+              <w:jc w:val="center"/>
+            </w:pPr>
+            <w:r>
+              <w:t xml:space="preserve">0%</w:t>
+            </w:r>
+          </w:p>
+        </w:tc>
+        <w:tc>
+          <w:tcPr/>
+          <w:p>
+            <w:pPr>
+              <w:pStyle w:val="Compact"/>
+              <w:jc w:val="center"/>
+            </w:pPr>
+            <w:r>
+              <w:t xml:space="preserve">0%</w:t>
+            </w:r>
+          </w:p>
+        </w:tc>
+      </w:tr>
+      <w:tr>
+        <w:tc>
+          <w:tcPr/>
+          <w:p>
+            <w:pPr>
+              <w:pStyle w:val="Compact"/>
+              <w:jc w:val="center"/>
+            </w:pPr>
+            <w:r>
+              <w:t xml:space="preserve">Fashion and Retail Merchandising</w:t>
+            </w:r>
+          </w:p>
+        </w:tc>
+        <w:tc>
+          <w:tcPr/>
+          <w:p>
+            <w:pPr>
+              <w:pStyle w:val="Compact"/>
+              <w:jc w:val="center"/>
+            </w:pPr>
+            <w:r>
+              <w:t xml:space="preserve">0%</w:t>
+            </w:r>
+          </w:p>
+        </w:tc>
+        <w:tc>
+          <w:tcPr/>
+          <w:p>
+            <w:pPr>
+              <w:pStyle w:val="Compact"/>
+              <w:jc w:val="center"/>
+            </w:pPr>
+            <w:r>
+              <w:t xml:space="preserve">1%</w:t>
+            </w:r>
+          </w:p>
+        </w:tc>
+        <w:tc>
+          <w:tcPr/>
+          <w:p>
+            <w:pPr>
+              <w:pStyle w:val="Compact"/>
+              <w:jc w:val="center"/>
+            </w:pPr>
+            <w:r>
+              <w:t xml:space="preserve">0%</w:t>
+            </w:r>
+          </w:p>
+        </w:tc>
+        <w:tc>
+          <w:tcPr/>
+          <w:p>
+            <w:pPr>
+              <w:pStyle w:val="Compact"/>
+              <w:jc w:val="center"/>
+            </w:pPr>
+            <w:r>
+              <w:t xml:space="preserve">6%</w:t>
+            </w:r>
+          </w:p>
+        </w:tc>
+        <w:tc>
+          <w:tcPr/>
+          <w:p>
+            <w:pPr>
+              <w:pStyle w:val="Compact"/>
+              <w:jc w:val="center"/>
+            </w:pPr>
+            <w:r>
+              <w:t xml:space="preserve">0%</w:t>
+            </w:r>
+          </w:p>
+        </w:tc>
+        <w:tc>
+          <w:tcPr/>
+          <w:p>
+            <w:pPr>
+              <w:pStyle w:val="Compact"/>
+              <w:jc w:val="center"/>
+            </w:pPr>
+            <w:r>
+              <w:t xml:space="preserve">6%</w:t>
+            </w:r>
+          </w:p>
+        </w:tc>
+      </w:tr>
+      <w:tr>
+        <w:tc>
+          <w:tcPr/>
+          <w:p>
+            <w:pPr>
+              <w:pStyle w:val="Compact"/>
+              <w:jc w:val="center"/>
+            </w:pPr>
+            <w:r>
+              <w:t xml:space="preserve">Fashion Design and Production</w:t>
+            </w:r>
+          </w:p>
+        </w:tc>
+        <w:tc>
+          <w:tcPr/>
+          <w:p>
+            <w:pPr>
+              <w:pStyle w:val="Compact"/>
+              <w:jc w:val="center"/>
+            </w:pPr>
+            <w:r>
+              <w:t xml:space="preserve">0%</w:t>
+            </w:r>
+          </w:p>
+        </w:tc>
+        <w:tc>
+          <w:tcPr/>
+          <w:p>
+            <w:pPr>
+              <w:pStyle w:val="Compact"/>
+              <w:jc w:val="center"/>
+            </w:pPr>
+            <w:r>
+              <w:t xml:space="preserve">12%</w:t>
+            </w:r>
+          </w:p>
+        </w:tc>
+        <w:tc>
+          <w:tcPr/>
+          <w:p>
+            <w:pPr>
+              <w:pStyle w:val="Compact"/>
+              <w:jc w:val="center"/>
+            </w:pPr>
+            <w:r>
+              <w:t xml:space="preserve">0%</w:t>
+            </w:r>
+          </w:p>
+        </w:tc>
+        <w:tc>
+          <w:tcPr/>
+          <w:p>
+            <w:pPr>
+              <w:pStyle w:val="Compact"/>
+              <w:jc w:val="center"/>
+            </w:pPr>
+            <w:r>
+              <w:t xml:space="preserve">4%</w:t>
+            </w:r>
+          </w:p>
+        </w:tc>
+        <w:tc>
+          <w:tcPr/>
+          <w:p>
+            <w:pPr>
+              <w:pStyle w:val="Compact"/>
+              <w:jc w:val="center"/>
+            </w:pPr>
+            <w:r>
+              <w:t xml:space="preserve">0%</w:t>
+            </w:r>
+          </w:p>
+        </w:tc>
+        <w:tc>
+          <w:tcPr/>
+          <w:p>
+            <w:pPr>
+              <w:pStyle w:val="Compact"/>
+              <w:jc w:val="center"/>
+            </w:pPr>
+            <w:r>
+              <w:t xml:space="preserve">2%</w:t>
+            </w:r>
+          </w:p>
+        </w:tc>
+      </w:tr>
+      <w:tr>
+        <w:tc>
+          <w:tcPr/>
+          <w:p>
+            <w:pPr>
+              <w:pStyle w:val="Compact"/>
+              <w:jc w:val="center"/>
+            </w:pPr>
+            <w:r>
+              <w:t xml:space="preserve">Fashion Media and Marketing</w:t>
+            </w:r>
+          </w:p>
+        </w:tc>
+        <w:tc>
+          <w:tcPr/>
+          <w:p>
+            <w:pPr>
+              <w:pStyle w:val="Compact"/>
+              <w:jc w:val="center"/>
+            </w:pPr>
+            <w:r>
+              <w:t xml:space="preserve">0%</w:t>
+            </w:r>
+          </w:p>
+        </w:tc>
+        <w:tc>
+          <w:tcPr/>
+          <w:p>
+            <w:pPr>
+              <w:pStyle w:val="Compact"/>
+              <w:jc w:val="center"/>
+            </w:pPr>
+            <w:r>
+              <w:t xml:space="preserve">7%</w:t>
+            </w:r>
+          </w:p>
+        </w:tc>
+        <w:tc>
+          <w:tcPr/>
+          <w:p>
+            <w:pPr>
+              <w:pStyle w:val="Compact"/>
+              <w:jc w:val="center"/>
+            </w:pPr>
+            <w:r>
+              <w:t xml:space="preserve">0%</w:t>
+            </w:r>
+          </w:p>
+        </w:tc>
+        <w:tc>
+          <w:tcPr/>
+          <w:p>
+            <w:pPr>
+              <w:pStyle w:val="Compact"/>
+              <w:jc w:val="center"/>
+            </w:pPr>
+            <w:r>
+              <w:t xml:space="preserve">1%</w:t>
+            </w:r>
+          </w:p>
+        </w:tc>
+        <w:tc>
+          <w:tcPr/>
+          <w:p>
+            <w:pPr>
+              <w:pStyle w:val="Compact"/>
+              <w:jc w:val="center"/>
+            </w:pPr>
+            <w:r>
+              <w:t xml:space="preserve">0%</w:t>
+            </w:r>
+          </w:p>
+        </w:tc>
+        <w:tc>
+          <w:tcPr/>
+          <w:p>
+            <w:pPr>
+              <w:pStyle w:val="Compact"/>
+              <w:jc w:val="center"/>
+            </w:pPr>
+            <w:r>
+              <w:t xml:space="preserve">0%</w:t>
+            </w:r>
+          </w:p>
+        </w:tc>
+      </w:tr>
+      <w:tr>
+        <w:tc>
+          <w:tcPr/>
+          <w:p>
+            <w:pPr>
+              <w:pStyle w:val="Compact"/>
+              <w:jc w:val="center"/>
+            </w:pPr>
+            <w:r>
+              <w:t xml:space="preserve">Fashion Merchandising and Management</w:t>
+            </w:r>
+          </w:p>
+        </w:tc>
+        <w:tc>
+          <w:tcPr/>
+          <w:p>
+            <w:pPr>
+              <w:pStyle w:val="Compact"/>
+              <w:jc w:val="center"/>
+            </w:pPr>
+            <w:r>
+              <w:t xml:space="preserve">0%</w:t>
+            </w:r>
+          </w:p>
+        </w:tc>
+        <w:tc>
+          <w:tcPr/>
+          <w:p>
+            <w:pPr>
+              <w:pStyle w:val="Compact"/>
+              <w:jc w:val="center"/>
+            </w:pPr>
+            <w:r>
+              <w:t xml:space="preserve">8%</w:t>
+            </w:r>
+          </w:p>
+        </w:tc>
+        <w:tc>
+          <w:tcPr/>
+          <w:p>
+            <w:pPr>
+              <w:pStyle w:val="Compact"/>
+              <w:jc w:val="center"/>
+            </w:pPr>
+            <w:r>
+              <w:t xml:space="preserve">0%</w:t>
+            </w:r>
+          </w:p>
+        </w:tc>
+        <w:tc>
+          <w:tcPr/>
+          <w:p>
+            <w:pPr>
+              <w:pStyle w:val="Compact"/>
+              <w:jc w:val="center"/>
+            </w:pPr>
+            <w:r>
+              <w:t xml:space="preserve">3%</w:t>
+            </w:r>
+          </w:p>
+        </w:tc>
+        <w:tc>
+          <w:tcPr/>
+          <w:p>
+            <w:pPr>
+              <w:pStyle w:val="Compact"/>
+              <w:jc w:val="center"/>
+            </w:pPr>
+            <w:r>
+              <w:t xml:space="preserve">1%</w:t>
+            </w:r>
+          </w:p>
+        </w:tc>
+        <w:tc>
+          <w:tcPr/>
+          <w:p>
+            <w:pPr>
+              <w:pStyle w:val="Compact"/>
+              <w:jc w:val="center"/>
+            </w:pPr>
+            <w:r>
+              <w:t xml:space="preserve">0%</w:t>
+            </w:r>
+          </w:p>
+        </w:tc>
+      </w:tr>
+      <w:tr>
+        <w:tc>
+          <w:tcPr/>
+          <w:p>
+            <w:pPr>
+              <w:pStyle w:val="Compact"/>
+              <w:jc w:val="center"/>
+            </w:pPr>
+            <w:r>
+              <w:t xml:space="preserve">Journalism and Media Writing</w:t>
+            </w:r>
+          </w:p>
+        </w:tc>
+        <w:tc>
+          <w:tcPr/>
+          <w:p>
+            <w:pPr>
+              <w:pStyle w:val="Compact"/>
+              <w:jc w:val="center"/>
+            </w:pPr>
+            <w:r>
+              <w:t xml:space="preserve">0%</w:t>
+            </w:r>
+          </w:p>
+        </w:tc>
+        <w:tc>
+          <w:tcPr/>
+          <w:p>
+            <w:pPr>
+              <w:pStyle w:val="Compact"/>
+              <w:jc w:val="center"/>
+            </w:pPr>
+            <w:r>
+              <w:t xml:space="preserve">1%</w:t>
+            </w:r>
+          </w:p>
+        </w:tc>
+        <w:tc>
+          <w:tcPr/>
+          <w:p>
+            <w:pPr>
+              <w:pStyle w:val="Compact"/>
+              <w:jc w:val="center"/>
+            </w:pPr>
+            <w:r>
+              <w:t xml:space="preserve">2%</w:t>
+            </w:r>
+          </w:p>
+        </w:tc>
+        <w:tc>
+          <w:tcPr/>
+          <w:p>
+            <w:pPr>
+              <w:pStyle w:val="Compact"/>
+              <w:jc w:val="center"/>
+            </w:pPr>
+            <w:r>
+              <w:t xml:space="preserve">0%</w:t>
+            </w:r>
+          </w:p>
+        </w:tc>
+        <w:tc>
+          <w:tcPr/>
+          <w:p>
+            <w:pPr>
+              <w:pStyle w:val="Compact"/>
+              <w:jc w:val="center"/>
+            </w:pPr>
+            <w:r>
+              <w:t xml:space="preserve">0%</w:t>
+            </w:r>
+          </w:p>
+        </w:tc>
+        <w:tc>
+          <w:tcPr/>
+          <w:p>
+            <w:pPr>
+              <w:pStyle w:val="Compact"/>
+              <w:jc w:val="center"/>
+            </w:pPr>
+            <w:r>
+              <w:t xml:space="preserve">2%</w:t>
+            </w:r>
+          </w:p>
+        </w:tc>
+      </w:tr>
+      <w:tr>
+        <w:tc>
+          <w:tcPr/>
+          <w:p>
+            <w:pPr>
+              <w:pStyle w:val="Compact"/>
+              <w:jc w:val="center"/>
+            </w:pPr>
+            <w:r>
+              <w:t xml:space="preserve">Communication Radio Video Production</w:t>
+            </w:r>
+          </w:p>
+        </w:tc>
+        <w:tc>
+          <w:tcPr/>
+          <w:p>
+            <w:pPr>
+              <w:pStyle w:val="Compact"/>
+              <w:jc w:val="center"/>
+            </w:pPr>
+            <w:r>
+              <w:t xml:space="preserve">0%</w:t>
+            </w:r>
+          </w:p>
+        </w:tc>
+        <w:tc>
+          <w:tcPr/>
+          <w:p>
+            <w:pPr>
+              <w:pStyle w:val="Compact"/>
+              <w:jc w:val="center"/>
+            </w:pPr>
+            <w:r>
+              <w:t xml:space="preserve">0%</w:t>
+            </w:r>
+          </w:p>
+        </w:tc>
+        <w:tc>
+          <w:tcPr/>
+          <w:p>
+            <w:pPr>
+              <w:pStyle w:val="Compact"/>
+              <w:jc w:val="center"/>
+            </w:pPr>
+            <w:r>
+              <w:t xml:space="preserve">2%</w:t>
+            </w:r>
+          </w:p>
+        </w:tc>
+        <w:tc>
+          <w:tcPr/>
+          <w:p>
+            <w:pPr>
+              <w:pStyle w:val="Compact"/>
+              <w:jc w:val="center"/>
+            </w:pPr>
+            <w:r>
+              <w:t xml:space="preserve">0%</w:t>
+            </w:r>
+          </w:p>
+        </w:tc>
+        <w:tc>
+          <w:tcPr/>
+          <w:p>
+            <w:pPr>
+              <w:pStyle w:val="Compact"/>
+              <w:jc w:val="center"/>
+            </w:pPr>
+            <w:r>
+              <w:t xml:space="preserve">0%</w:t>
+            </w:r>
+          </w:p>
+        </w:tc>
+        <w:tc>
+          <w:tcPr/>
+          <w:p>
+            <w:pPr>
+              <w:pStyle w:val="Compact"/>
+              <w:jc w:val="center"/>
+            </w:pPr>
+            <w:r>
+              <w:t xml:space="preserve">0%</w:t>
+            </w:r>
+          </w:p>
+        </w:tc>
+      </w:tr>
+      <w:tr>
+        <w:tc>
+          <w:tcPr/>
+          <w:p>
+            <w:pPr>
+              <w:pStyle w:val="Compact"/>
+              <w:jc w:val="center"/>
+            </w:pPr>
+            <w:r>
+              <w:t xml:space="preserve">English</w:t>
+            </w:r>
+          </w:p>
+        </w:tc>
+        <w:tc>
+          <w:tcPr/>
+          <w:p>
+            <w:pPr>
+              <w:pStyle w:val="Compact"/>
+              <w:jc w:val="center"/>
+            </w:pPr>
+            <w:r>
+              <w:t xml:space="preserve">0%</w:t>
+            </w:r>
+          </w:p>
+        </w:tc>
+        <w:tc>
+          <w:tcPr/>
+          <w:p>
+            <w:pPr>
+              <w:pStyle w:val="Compact"/>
+              <w:jc w:val="center"/>
+            </w:pPr>
+            <w:r>
+              <w:t xml:space="preserve">0%</w:t>
+            </w:r>
+          </w:p>
+        </w:tc>
+        <w:tc>
+          <w:tcPr/>
+          <w:p>
+            <w:pPr>
+              <w:pStyle w:val="Compact"/>
+              <w:jc w:val="center"/>
+            </w:pPr>
+            <w:r>
+              <w:t xml:space="preserve">2%</w:t>
+            </w:r>
+          </w:p>
+        </w:tc>
+        <w:tc>
+          <w:tcPr/>
+          <w:p>
+            <w:pPr>
+              <w:pStyle w:val="Compact"/>
+              <w:jc w:val="center"/>
+            </w:pPr>
+            <w:r>
+              <w:t xml:space="preserve">0%</w:t>
+            </w:r>
+          </w:p>
+        </w:tc>
+        <w:tc>
+          <w:tcPr/>
+          <w:p>
+            <w:pPr>
+              <w:pStyle w:val="Compact"/>
+              <w:jc w:val="center"/>
+            </w:pPr>
+            <w:r>
+              <w:t xml:space="preserve">1%</w:t>
+            </w:r>
+          </w:p>
+        </w:tc>
+        <w:tc>
+          <w:tcPr/>
+          <w:p>
+            <w:pPr>
+              <w:pStyle w:val="Compact"/>
+              <w:jc w:val="center"/>
+            </w:pPr>
+            <w:r>
+              <w:t xml:space="preserve">2%</w:t>
+            </w:r>
+          </w:p>
+        </w:tc>
+      </w:tr>
+      <w:tr>
+        <w:tc>
+          <w:tcPr/>
+          <w:p>
+            <w:pPr>
+              <w:pStyle w:val="Compact"/>
+              <w:jc w:val="center"/>
+            </w:pPr>
+            <w:r>
+              <w:t xml:space="preserve">IDS Curriculum &amp; Instruction</w:t>
+            </w:r>
+          </w:p>
+        </w:tc>
+        <w:tc>
+          <w:tcPr/>
+          <w:p>
+            <w:pPr>
+              <w:pStyle w:val="Compact"/>
+              <w:jc w:val="center"/>
+            </w:pPr>
+            <w:r>
+              <w:t xml:space="preserve">0%</w:t>
+            </w:r>
+          </w:p>
+        </w:tc>
+        <w:tc>
+          <w:tcPr/>
+          <w:p>
+            <w:pPr>
+              <w:pStyle w:val="Compact"/>
+              <w:jc w:val="center"/>
+            </w:pPr>
+            <w:r>
+              <w:t xml:space="preserve">0%</w:t>
+            </w:r>
+          </w:p>
+        </w:tc>
+        <w:tc>
+          <w:tcPr/>
+          <w:p>
+            <w:pPr>
+              <w:pStyle w:val="Compact"/>
+              <w:jc w:val="center"/>
+            </w:pPr>
+            <w:r>
+              <w:t xml:space="preserve">2%</w:t>
+            </w:r>
+          </w:p>
+        </w:tc>
+        <w:tc>
+          <w:tcPr/>
+          <w:p>
+            <w:pPr>
+              <w:pStyle w:val="Compact"/>
+              <w:jc w:val="center"/>
+            </w:pPr>
+            <w:r>
+              <w:t xml:space="preserve">2%</w:t>
+            </w:r>
+          </w:p>
+        </w:tc>
+        <w:tc>
+          <w:tcPr/>
+          <w:p>
+            <w:pPr>
+              <w:pStyle w:val="Compact"/>
+              <w:jc w:val="center"/>
+            </w:pPr>
+            <w:r>
+              <w:t xml:space="preserve">0%</w:t>
+            </w:r>
+          </w:p>
+        </w:tc>
+        <w:tc>
+          <w:tcPr/>
+          <w:p>
+            <w:pPr>
+              <w:pStyle w:val="Compact"/>
+              <w:jc w:val="center"/>
+            </w:pPr>
+            <w:r>
+              <w:t xml:space="preserve">5%</w:t>
+            </w:r>
+          </w:p>
+        </w:tc>
+      </w:tr>
+      <w:tr>
+        <w:tc>
+          <w:tcPr/>
+          <w:p>
+            <w:pPr>
+              <w:pStyle w:val="Compact"/>
+              <w:jc w:val="center"/>
+            </w:pPr>
+            <w:r>
+              <w:t xml:space="preserve">Law and Public Affairs</w:t>
+            </w:r>
+          </w:p>
+        </w:tc>
+        <w:tc>
+          <w:tcPr/>
+          <w:p>
+            <w:pPr>
+              <w:pStyle w:val="Compact"/>
+              <w:jc w:val="center"/>
+            </w:pPr>
+            <w:r>
+              <w:t xml:space="preserve">0%</w:t>
+            </w:r>
+          </w:p>
+        </w:tc>
+        <w:tc>
+          <w:tcPr/>
+          <w:p>
+            <w:pPr>
+              <w:pStyle w:val="Compact"/>
+              <w:jc w:val="center"/>
+            </w:pPr>
+            <w:r>
+              <w:t xml:space="preserve">0%</w:t>
+            </w:r>
+          </w:p>
+        </w:tc>
+        <w:tc>
+          <w:tcPr/>
+          <w:p>
+            <w:pPr>
+              <w:pStyle w:val="Compact"/>
+              <w:jc w:val="center"/>
+            </w:pPr>
+            <w:r>
+              <w:t xml:space="preserve">2%</w:t>
+            </w:r>
+          </w:p>
+        </w:tc>
+        <w:tc>
+          <w:tcPr/>
+          <w:p>
+            <w:pPr>
+              <w:pStyle w:val="Compact"/>
+              <w:jc w:val="center"/>
+            </w:pPr>
+            <w:r>
+              <w:t xml:space="preserve">3%</w:t>
+            </w:r>
+          </w:p>
+        </w:tc>
+        <w:tc>
+          <w:tcPr/>
+          <w:p>
+            <w:pPr>
+              <w:pStyle w:val="Compact"/>
+              <w:jc w:val="center"/>
+            </w:pPr>
+            <w:r>
+              <w:t xml:space="preserve">0%</w:t>
+            </w:r>
+          </w:p>
+        </w:tc>
+        <w:tc>
+          <w:tcPr/>
+          <w:p>
+            <w:pPr>
+              <w:pStyle w:val="Compact"/>
+              <w:jc w:val="center"/>
+            </w:pPr>
+            <w:r>
+              <w:t xml:space="preserve">0%</w:t>
+            </w:r>
+          </w:p>
+        </w:tc>
+      </w:tr>
+      <w:tr>
+        <w:tc>
+          <w:tcPr/>
+          <w:p>
+            <w:pPr>
+              <w:pStyle w:val="Compact"/>
+              <w:jc w:val="center"/>
+            </w:pPr>
+            <w:r>
+              <w:t xml:space="preserve">Com Concentration Unknown</w:t>
+            </w:r>
+          </w:p>
+        </w:tc>
+        <w:tc>
+          <w:tcPr/>
+          <w:p>
+            <w:pPr>
+              <w:pStyle w:val="Compact"/>
+              <w:jc w:val="center"/>
+            </w:pPr>
+            <w:r>
+              <w:t xml:space="preserve">0%</w:t>
+            </w:r>
+          </w:p>
+        </w:tc>
+        <w:tc>
+          <w:tcPr/>
+          <w:p>
+            <w:pPr>
+              <w:pStyle w:val="Compact"/>
+              <w:jc w:val="center"/>
+            </w:pPr>
+            <w:r>
+              <w:t xml:space="preserve">0%</w:t>
+            </w:r>
+          </w:p>
+        </w:tc>
+        <w:tc>
+          <w:tcPr/>
+          <w:p>
+            <w:pPr>
+              <w:pStyle w:val="Compact"/>
+              <w:jc w:val="center"/>
+            </w:pPr>
+            <w:r>
+              <w:t xml:space="preserve">0%</w:t>
+            </w:r>
+          </w:p>
+        </w:tc>
+        <w:tc>
+          <w:tcPr/>
+          <w:p>
+            <w:pPr>
+              <w:pStyle w:val="Compact"/>
+              <w:jc w:val="center"/>
+            </w:pPr>
+            <w:r>
+              <w:t xml:space="preserve">1%</w:t>
+            </w:r>
+          </w:p>
+        </w:tc>
+        <w:tc>
+          <w:tcPr/>
+          <w:p>
+            <w:pPr>
+              <w:pStyle w:val="Compact"/>
+              <w:jc w:val="center"/>
+            </w:pPr>
+            <w:r>
+              <w:t xml:space="preserve">0%</w:t>
+            </w:r>
+          </w:p>
+        </w:tc>
+        <w:tc>
+          <w:tcPr/>
+          <w:p>
+            <w:pPr>
+              <w:pStyle w:val="Compact"/>
+              <w:jc w:val="center"/>
+            </w:pPr>
+            <w:r>
+              <w:t xml:space="preserve">0%</w:t>
+            </w:r>
+          </w:p>
+        </w:tc>
+      </w:tr>
+      <w:tr>
+        <w:tc>
+          <w:tcPr/>
+          <w:p>
+            <w:pPr>
+              <w:pStyle w:val="Compact"/>
+              <w:jc w:val="center"/>
+            </w:pPr>
+            <w:r>
+              <w:t xml:space="preserve">Early Childhood Education</w:t>
+            </w:r>
+          </w:p>
+        </w:tc>
+        <w:tc>
+          <w:tcPr/>
+          <w:p>
+            <w:pPr>
+              <w:pStyle w:val="Compact"/>
+              <w:jc w:val="center"/>
+            </w:pPr>
+            <w:r>
+              <w:t xml:space="preserve">0%</w:t>
+            </w:r>
+          </w:p>
+        </w:tc>
+        <w:tc>
+          <w:tcPr/>
+          <w:p>
+            <w:pPr>
+              <w:pStyle w:val="Compact"/>
+              <w:jc w:val="center"/>
+            </w:pPr>
+            <w:r>
+              <w:t xml:space="preserve">0%</w:t>
+            </w:r>
+          </w:p>
+        </w:tc>
+        <w:tc>
+          <w:tcPr/>
+          <w:p>
+            <w:pPr>
+              <w:pStyle w:val="Compact"/>
+              <w:jc w:val="center"/>
+            </w:pPr>
+            <w:r>
+              <w:t xml:space="preserve">0%</w:t>
+            </w:r>
+          </w:p>
+        </w:tc>
+        <w:tc>
+          <w:tcPr/>
+          <w:p>
+            <w:pPr>
+              <w:pStyle w:val="Compact"/>
+              <w:jc w:val="center"/>
+            </w:pPr>
+            <w:r>
+              <w:t xml:space="preserve">2%</w:t>
+            </w:r>
+          </w:p>
+        </w:tc>
+        <w:tc>
+          <w:tcPr/>
+          <w:p>
+            <w:pPr>
+              <w:pStyle w:val="Compact"/>
+              <w:jc w:val="center"/>
+            </w:pPr>
+            <w:r>
+              <w:t xml:space="preserve">0%</w:t>
+            </w:r>
+          </w:p>
+        </w:tc>
+        <w:tc>
+          <w:tcPr/>
+          <w:p>
+            <w:pPr>
+              <w:pStyle w:val="Compact"/>
+              <w:jc w:val="center"/>
+            </w:pPr>
+            <w:r>
+              <w:t xml:space="preserve">4%</w:t>
+            </w:r>
+          </w:p>
+        </w:tc>
+      </w:tr>
+      <w:tr>
+        <w:tc>
+          <w:tcPr/>
+          <w:p>
+            <w:pPr>
+              <w:pStyle w:val="Compact"/>
+              <w:jc w:val="center"/>
+            </w:pPr>
+            <w:r>
+              <w:t xml:space="preserve">Entrepreneurship</w:t>
+            </w:r>
+          </w:p>
+        </w:tc>
+        <w:tc>
+          <w:tcPr/>
+          <w:p>
+            <w:pPr>
+              <w:pStyle w:val="Compact"/>
+              <w:jc w:val="center"/>
+            </w:pPr>
+            <w:r>
+              <w:t xml:space="preserve">0%</w:t>
+            </w:r>
+          </w:p>
+        </w:tc>
+        <w:tc>
+          <w:tcPr/>
+          <w:p>
+            <w:pPr>
+              <w:pStyle w:val="Compact"/>
+              <w:jc w:val="center"/>
+            </w:pPr>
+            <w:r>
+              <w:t xml:space="preserve">0%</w:t>
+            </w:r>
+          </w:p>
+        </w:tc>
+        <w:tc>
+          <w:tcPr/>
+          <w:p>
+            <w:pPr>
+              <w:pStyle w:val="Compact"/>
+              <w:jc w:val="center"/>
+            </w:pPr>
+            <w:r>
+              <w:t xml:space="preserve">0%</w:t>
+            </w:r>
+          </w:p>
+        </w:tc>
+        <w:tc>
+          <w:tcPr/>
+          <w:p>
+            <w:pPr>
+              <w:pStyle w:val="Compact"/>
+              <w:jc w:val="center"/>
+            </w:pPr>
+            <w:r>
+              <w:t xml:space="preserve">3%</w:t>
+            </w:r>
+          </w:p>
+        </w:tc>
+        <w:tc>
+          <w:tcPr/>
+          <w:p>
+            <w:pPr>
+              <w:pStyle w:val="Compact"/>
+              <w:jc w:val="center"/>
+            </w:pPr>
+            <w:r>
+              <w:t xml:space="preserve">0%</w:t>
+            </w:r>
+          </w:p>
+        </w:tc>
+        <w:tc>
+          <w:tcPr/>
+          <w:p>
+            <w:pPr>
+              <w:pStyle w:val="Compact"/>
+              <w:jc w:val="center"/>
+            </w:pPr>
+            <w:r>
+              <w:t xml:space="preserve">2%</w:t>
+            </w:r>
+          </w:p>
+        </w:tc>
+      </w:tr>
+      <w:tr>
+        <w:tc>
+          <w:tcPr/>
+          <w:p>
+            <w:pPr>
+              <w:pStyle w:val="Compact"/>
+              <w:jc w:val="center"/>
+            </w:pPr>
+            <w:r>
+              <w:t xml:space="preserve">Event Management</w:t>
+            </w:r>
+          </w:p>
+        </w:tc>
+        <w:tc>
+          <w:tcPr/>
+          <w:p>
+            <w:pPr>
+              <w:pStyle w:val="Compact"/>
+              <w:jc w:val="center"/>
+            </w:pPr>
+            <w:r>
+              <w:t xml:space="preserve">0%</w:t>
+            </w:r>
+          </w:p>
+        </w:tc>
+        <w:tc>
+          <w:tcPr/>
+          <w:p>
+            <w:pPr>
+              <w:pStyle w:val="Compact"/>
+              <w:jc w:val="center"/>
+            </w:pPr>
+            <w:r>
+              <w:t xml:space="preserve">0%</w:t>
+            </w:r>
+          </w:p>
+        </w:tc>
+        <w:tc>
+          <w:tcPr/>
+          <w:p>
+            <w:pPr>
+              <w:pStyle w:val="Compact"/>
+              <w:jc w:val="center"/>
+            </w:pPr>
+            <w:r>
+              <w:t xml:space="preserve">0%</w:t>
+            </w:r>
+          </w:p>
+        </w:tc>
+        <w:tc>
+          <w:tcPr/>
+          <w:p>
+            <w:pPr>
+              <w:pStyle w:val="Compact"/>
+              <w:jc w:val="center"/>
+            </w:pPr>
+            <w:r>
+              <w:t xml:space="preserve">2%</w:t>
+            </w:r>
+          </w:p>
+        </w:tc>
+        <w:tc>
+          <w:tcPr/>
+          <w:p>
+            <w:pPr>
+              <w:pStyle w:val="Compact"/>
+              <w:jc w:val="center"/>
+            </w:pPr>
+            <w:r>
+              <w:t xml:space="preserve">2%</w:t>
+            </w:r>
+          </w:p>
+        </w:tc>
+        <w:tc>
+          <w:tcPr/>
+          <w:p>
+            <w:pPr>
+              <w:pStyle w:val="Compact"/>
+              <w:jc w:val="center"/>
+            </w:pPr>
+            <w:r>
+              <w:t xml:space="preserve">2%</w:t>
+            </w:r>
+          </w:p>
+        </w:tc>
+      </w:tr>
+      <w:tr>
+        <w:tc>
+          <w:tcPr/>
+          <w:p>
+            <w:pPr>
+              <w:pStyle w:val="Compact"/>
+              <w:jc w:val="center"/>
+            </w:pPr>
+            <w:r>
+              <w:t xml:space="preserve">Global Engagement</w:t>
+            </w:r>
+          </w:p>
+        </w:tc>
+        <w:tc>
+          <w:tcPr/>
+          <w:p>
+            <w:pPr>
+              <w:pStyle w:val="Compact"/>
+              <w:jc w:val="center"/>
+            </w:pPr>
+            <w:r>
+              <w:t xml:space="preserve">0%</w:t>
+            </w:r>
+          </w:p>
+        </w:tc>
+        <w:tc>
+          <w:tcPr/>
+          <w:p>
+            <w:pPr>
+              <w:pStyle w:val="Compact"/>
+              <w:jc w:val="center"/>
+            </w:pPr>
+            <w:r>
+              <w:t xml:space="preserve">0%</w:t>
+            </w:r>
+          </w:p>
+        </w:tc>
+        <w:tc>
+          <w:tcPr/>
+          <w:p>
+            <w:pPr>
+              <w:pStyle w:val="Compact"/>
+              <w:jc w:val="center"/>
+            </w:pPr>
+            <w:r>
+              <w:t xml:space="preserve">0%</w:t>
+            </w:r>
+          </w:p>
+        </w:tc>
+        <w:tc>
+          <w:tcPr/>
+          <w:p>
+            <w:pPr>
+              <w:pStyle w:val="Compact"/>
+              <w:jc w:val="center"/>
+            </w:pPr>
+            <w:r>
+              <w:t xml:space="preserve">1%</w:t>
+            </w:r>
+          </w:p>
+        </w:tc>
+        <w:tc>
+          <w:tcPr/>
+          <w:p>
+            <w:pPr>
+              <w:pStyle w:val="Compact"/>
+              <w:jc w:val="center"/>
+            </w:pPr>
+            <w:r>
+              <w:t xml:space="preserve">0%</w:t>
+            </w:r>
+          </w:p>
+        </w:tc>
+        <w:tc>
+          <w:tcPr/>
+          <w:p>
+            <w:pPr>
+              <w:pStyle w:val="Compact"/>
+              <w:jc w:val="center"/>
+            </w:pPr>
+            <w:r>
+              <w:t xml:space="preserve">0%</w:t>
+            </w:r>
+          </w:p>
+        </w:tc>
+      </w:tr>
+      <w:tr>
+        <w:tc>
+          <w:tcPr/>
+          <w:p>
+            <w:pPr>
+              <w:pStyle w:val="Compact"/>
+              <w:jc w:val="center"/>
+            </w:pPr>
+            <w:r>
+              <w:t xml:space="preserve">Global Studies</w:t>
+            </w:r>
+          </w:p>
+        </w:tc>
+        <w:tc>
+          <w:tcPr/>
+          <w:p>
+            <w:pPr>
+              <w:pStyle w:val="Compact"/>
+              <w:jc w:val="center"/>
+            </w:pPr>
+            <w:r>
+              <w:t xml:space="preserve">0%</w:t>
+            </w:r>
+          </w:p>
+        </w:tc>
+        <w:tc>
+          <w:tcPr/>
+          <w:p>
+            <w:pPr>
+              <w:pStyle w:val="Compact"/>
+              <w:jc w:val="center"/>
+            </w:pPr>
+            <w:r>
+              <w:t xml:space="preserve">0%</w:t>
+            </w:r>
+          </w:p>
+        </w:tc>
+        <w:tc>
+          <w:tcPr/>
+          <w:p>
+            <w:pPr>
+              <w:pStyle w:val="Compact"/>
+              <w:jc w:val="center"/>
+            </w:pPr>
+            <w:r>
+              <w:t xml:space="preserve">0%</w:t>
+            </w:r>
+          </w:p>
+        </w:tc>
+        <w:tc>
+          <w:tcPr/>
+          <w:p>
+            <w:pPr>
+              <w:pStyle w:val="Compact"/>
+              <w:jc w:val="center"/>
+            </w:pPr>
+            <w:r>
+              <w:t xml:space="preserve">1%</w:t>
+            </w:r>
+          </w:p>
+        </w:tc>
+        <w:tc>
+          <w:tcPr/>
+          <w:p>
+            <w:pPr>
+              <w:pStyle w:val="Compact"/>
+              <w:jc w:val="center"/>
+            </w:pPr>
+            <w:r>
+              <w:t xml:space="preserve">0%</w:t>
+            </w:r>
+          </w:p>
+        </w:tc>
+        <w:tc>
+          <w:tcPr/>
+          <w:p>
+            <w:pPr>
+              <w:pStyle w:val="Compact"/>
+              <w:jc w:val="center"/>
+            </w:pPr>
+            <w:r>
+              <w:t xml:space="preserve">0%</w:t>
+            </w:r>
+          </w:p>
+        </w:tc>
+      </w:tr>
+      <w:tr>
+        <w:tc>
+          <w:tcPr/>
+          <w:p>
+            <w:pPr>
+              <w:pStyle w:val="Compact"/>
+              <w:jc w:val="center"/>
+            </w:pPr>
+            <w:r>
+              <w:t xml:space="preserve">Legal Studies</w:t>
+            </w:r>
+          </w:p>
+        </w:tc>
+        <w:tc>
+          <w:tcPr/>
+          <w:p>
+            <w:pPr>
+              <w:pStyle w:val="Compact"/>
+              <w:jc w:val="center"/>
+            </w:pPr>
+            <w:r>
+              <w:t xml:space="preserve">0%</w:t>
+            </w:r>
+          </w:p>
+        </w:tc>
+        <w:tc>
+          <w:tcPr/>
+          <w:p>
+            <w:pPr>
+              <w:pStyle w:val="Compact"/>
+              <w:jc w:val="center"/>
+            </w:pPr>
+            <w:r>
+              <w:t xml:space="preserve">0%</w:t>
+            </w:r>
+          </w:p>
+        </w:tc>
+        <w:tc>
+          <w:tcPr/>
+          <w:p>
+            <w:pPr>
+              <w:pStyle w:val="Compact"/>
+              <w:jc w:val="center"/>
+            </w:pPr>
+            <w:r>
+              <w:t xml:space="preserve">0%</w:t>
+            </w:r>
+          </w:p>
+        </w:tc>
+        <w:tc>
+          <w:tcPr/>
+          <w:p>
+            <w:pPr>
+              <w:pStyle w:val="Compact"/>
+              <w:jc w:val="center"/>
+            </w:pPr>
+            <w:r>
+              <w:t xml:space="preserve">2%</w:t>
+            </w:r>
+          </w:p>
+        </w:tc>
+        <w:tc>
+          <w:tcPr/>
+          <w:p>
+            <w:pPr>
+              <w:pStyle w:val="Compact"/>
+              <w:jc w:val="center"/>
+            </w:pPr>
+            <w:r>
+              <w:t xml:space="preserve">0%</w:t>
+            </w:r>
+          </w:p>
+        </w:tc>
+        <w:tc>
+          <w:tcPr/>
+          <w:p>
+            <w:pPr>
+              <w:pStyle w:val="Compact"/>
+              <w:jc w:val="center"/>
+            </w:pPr>
+            <w:r>
+              <w:t xml:space="preserve">0%</w:t>
+            </w:r>
+          </w:p>
+        </w:tc>
+      </w:tr>
+      <w:tr>
+        <w:tc>
+          <w:tcPr/>
+          <w:p>
+            <w:pPr>
+              <w:pStyle w:val="Compact"/>
+              <w:jc w:val="center"/>
+            </w:pPr>
+            <w:r>
+              <w:t xml:space="preserve">Public Relations</w:t>
+            </w:r>
+          </w:p>
+        </w:tc>
+        <w:tc>
+          <w:tcPr/>
+          <w:p>
+            <w:pPr>
+              <w:pStyle w:val="Compact"/>
+              <w:jc w:val="center"/>
+            </w:pPr>
+            <w:r>
+              <w:t xml:space="preserve">0%</w:t>
+            </w:r>
+          </w:p>
+        </w:tc>
+        <w:tc>
+          <w:tcPr/>
+          <w:p>
+            <w:pPr>
+              <w:pStyle w:val="Compact"/>
+              <w:jc w:val="center"/>
+            </w:pPr>
+            <w:r>
+              <w:t xml:space="preserve">0%</w:t>
+            </w:r>
+          </w:p>
+        </w:tc>
+        <w:tc>
+          <w:tcPr/>
+          <w:p>
+            <w:pPr>
+              <w:pStyle w:val="Compact"/>
+              <w:jc w:val="center"/>
+            </w:pPr>
+            <w:r>
+              <w:t xml:space="preserve">0%</w:t>
+            </w:r>
+          </w:p>
+        </w:tc>
+        <w:tc>
+          <w:tcPr/>
+          <w:p>
+            <w:pPr>
+              <w:pStyle w:val="Compact"/>
+              <w:jc w:val="center"/>
+            </w:pPr>
+            <w:r>
+              <w:t xml:space="preserve">2%</w:t>
+            </w:r>
+          </w:p>
+        </w:tc>
+        <w:tc>
+          <w:tcPr/>
+          <w:p>
+            <w:pPr>
+              <w:pStyle w:val="Compact"/>
+              <w:jc w:val="center"/>
+            </w:pPr>
+            <w:r>
+              <w:t xml:space="preserve">0%</w:t>
+            </w:r>
+          </w:p>
+        </w:tc>
+        <w:tc>
+          <w:tcPr/>
+          <w:p>
+            <w:pPr>
+              <w:pStyle w:val="Compact"/>
+              <w:jc w:val="center"/>
+            </w:pPr>
+            <w:r>
+              <w:t xml:space="preserve">0%</w:t>
+            </w:r>
+          </w:p>
+        </w:tc>
+      </w:tr>
+      <w:tr>
+        <w:tc>
+          <w:tcPr/>
+          <w:p>
+            <w:pPr>
+              <w:pStyle w:val="Compact"/>
+              <w:jc w:val="center"/>
+            </w:pPr>
+            <w:r>
+              <w:t xml:space="preserve">Secondary Education and History</w:t>
+            </w:r>
+          </w:p>
+        </w:tc>
+        <w:tc>
+          <w:tcPr/>
+          <w:p>
+            <w:pPr>
+              <w:pStyle w:val="Compact"/>
+              <w:jc w:val="center"/>
+            </w:pPr>
+            <w:r>
+              <w:t xml:space="preserve">0%</w:t>
+            </w:r>
+          </w:p>
+        </w:tc>
+        <w:tc>
+          <w:tcPr/>
+          <w:p>
+            <w:pPr>
+              <w:pStyle w:val="Compact"/>
+              <w:jc w:val="center"/>
+            </w:pPr>
+            <w:r>
+              <w:t xml:space="preserve">0%</w:t>
+            </w:r>
+          </w:p>
+        </w:tc>
+        <w:tc>
+          <w:tcPr/>
+          <w:p>
+            <w:pPr>
+              <w:pStyle w:val="Compact"/>
+              <w:jc w:val="center"/>
+            </w:pPr>
+            <w:r>
+              <w:t xml:space="preserve">0%</w:t>
+            </w:r>
+          </w:p>
+        </w:tc>
+        <w:tc>
+          <w:tcPr/>
+          <w:p>
+            <w:pPr>
+              <w:pStyle w:val="Compact"/>
+              <w:jc w:val="center"/>
+            </w:pPr>
+            <w:r>
+              <w:t xml:space="preserve">1%</w:t>
+            </w:r>
+          </w:p>
+        </w:tc>
+        <w:tc>
+          <w:tcPr/>
+          <w:p>
+            <w:pPr>
+              <w:pStyle w:val="Compact"/>
+              <w:jc w:val="center"/>
+            </w:pPr>
+            <w:r>
+              <w:t xml:space="preserve">0%</w:t>
+            </w:r>
+          </w:p>
+        </w:tc>
+        <w:tc>
+          <w:tcPr/>
+          <w:p>
+            <w:pPr>
+              <w:pStyle w:val="Compact"/>
+              <w:jc w:val="center"/>
+            </w:pPr>
+            <w:r>
+              <w:t xml:space="preserve">0%</w:t>
+            </w:r>
+          </w:p>
+        </w:tc>
+      </w:tr>
+      <w:tr>
+        <w:tc>
+          <w:tcPr/>
+          <w:p>
+            <w:pPr>
+              <w:pStyle w:val="Compact"/>
+              <w:jc w:val="center"/>
+            </w:pPr>
+            <w:r>
+              <w:t xml:space="preserve">Elementary Education</w:t>
+            </w:r>
+          </w:p>
+        </w:tc>
+        <w:tc>
+          <w:tcPr/>
+          <w:p>
+            <w:pPr>
+              <w:pStyle w:val="Compact"/>
+              <w:jc w:val="center"/>
+            </w:pPr>
+            <w:r>
+              <w:t xml:space="preserve">0%</w:t>
+            </w:r>
+          </w:p>
+        </w:tc>
+        <w:tc>
+          <w:tcPr/>
+          <w:p>
+            <w:pPr>
+              <w:pStyle w:val="Compact"/>
+              <w:jc w:val="center"/>
+            </w:pPr>
+            <w:r>
+              <w:t xml:space="preserve">0%</w:t>
+            </w:r>
+          </w:p>
+        </w:tc>
+        <w:tc>
+          <w:tcPr/>
+          <w:p>
+            <w:pPr>
+              <w:pStyle w:val="Compact"/>
+              <w:jc w:val="center"/>
+            </w:pPr>
+            <w:r>
+              <w:t xml:space="preserve">0%</w:t>
+            </w:r>
+          </w:p>
+        </w:tc>
+        <w:tc>
+          <w:tcPr/>
+          <w:p>
+            <w:pPr>
+              <w:pStyle w:val="Compact"/>
+              <w:jc w:val="center"/>
+            </w:pPr>
+            <w:r>
+              <w:t xml:space="preserve">0%</w:t>
+            </w:r>
+          </w:p>
+        </w:tc>
+        <w:tc>
+          <w:tcPr/>
+          <w:p>
+            <w:pPr>
+              <w:pStyle w:val="Compact"/>
+              <w:jc w:val="center"/>
+            </w:pPr>
+            <w:r>
+              <w:t xml:space="preserve">0%</w:t>
+            </w:r>
+          </w:p>
+        </w:tc>
+        <w:tc>
+          <w:tcPr/>
+          <w:p>
+            <w:pPr>
+              <w:pStyle w:val="Compact"/>
+              <w:jc w:val="center"/>
+            </w:pPr>
+            <w:r>
+              <w:t xml:space="preserve">8%</w:t>
+            </w:r>
+          </w:p>
+        </w:tc>
+      </w:tr>
+      <w:tr>
+        <w:tc>
+          <w:tcPr/>
+          <w:p>
+            <w:pPr>
+              <w:pStyle w:val="Compact"/>
+              <w:jc w:val="center"/>
+            </w:pPr>
+            <w:r>
+              <w:t xml:space="preserve">History</w:t>
+            </w:r>
+          </w:p>
+        </w:tc>
+        <w:tc>
+          <w:tcPr/>
+          <w:p>
+            <w:pPr>
+              <w:pStyle w:val="Compact"/>
+              <w:jc w:val="center"/>
+            </w:pPr>
+            <w:r>
+              <w:t xml:space="preserve">0%</w:t>
+            </w:r>
+          </w:p>
+        </w:tc>
+        <w:tc>
+          <w:tcPr/>
+          <w:p>
+            <w:pPr>
+              <w:pStyle w:val="Compact"/>
+              <w:jc w:val="center"/>
+            </w:pPr>
+            <w:r>
+              <w:t xml:space="preserve">0%</w:t>
+            </w:r>
+          </w:p>
+        </w:tc>
+        <w:tc>
+          <w:tcPr/>
+          <w:p>
+            <w:pPr>
+              <w:pStyle w:val="Compact"/>
+              <w:jc w:val="center"/>
+            </w:pPr>
+            <w:r>
+              <w:t xml:space="preserve">0%</w:t>
+            </w:r>
+          </w:p>
+        </w:tc>
+        <w:tc>
+          <w:tcPr/>
+          <w:p>
+            <w:pPr>
+              <w:pStyle w:val="Compact"/>
+              <w:jc w:val="center"/>
+            </w:pPr>
+            <w:r>
+              <w:t xml:space="preserve">0%</w:t>
+            </w:r>
+          </w:p>
+        </w:tc>
+        <w:tc>
+          <w:tcPr/>
+          <w:p>
+            <w:pPr>
+              <w:pStyle w:val="Compact"/>
+              <w:jc w:val="center"/>
+            </w:pPr>
+            <w:r>
+              <w:t xml:space="preserve">0%</w:t>
+            </w:r>
+          </w:p>
+        </w:tc>
+        <w:tc>
+          <w:tcPr/>
+          <w:p>
+            <w:pPr>
+              <w:pStyle w:val="Compact"/>
+              <w:jc w:val="center"/>
+            </w:pPr>
+            <w:r>
+              <w:t xml:space="preserve">1%</w:t>
+            </w:r>
+          </w:p>
+        </w:tc>
+      </w:tr>
+      <w:tr>
+        <w:tc>
+          <w:tcPr/>
+          <w:p>
+            <w:pPr>
+              <w:pStyle w:val="Compact"/>
+              <w:jc w:val="center"/>
+            </w:pPr>
+            <w:r>
+              <w:t xml:space="preserve">Non Matriculated</w:t>
+            </w:r>
+          </w:p>
+        </w:tc>
+        <w:tc>
+          <w:tcPr/>
+          <w:p>
+            <w:pPr>
+              <w:pStyle w:val="Compact"/>
+              <w:jc w:val="center"/>
+            </w:pPr>
+            <w:r>
+              <w:t xml:space="preserve">0%</w:t>
+            </w:r>
+          </w:p>
+        </w:tc>
+        <w:tc>
+          <w:tcPr/>
+          <w:p>
+            <w:pPr>
+              <w:pStyle w:val="Compact"/>
+              <w:jc w:val="center"/>
+            </w:pPr>
+            <w:r>
+              <w:t xml:space="preserve">0%</w:t>
+            </w:r>
+          </w:p>
+        </w:tc>
+        <w:tc>
+          <w:tcPr/>
+          <w:p>
+            <w:pPr>
+              <w:pStyle w:val="Compact"/>
+              <w:jc w:val="center"/>
+            </w:pPr>
+            <w:r>
+              <w:t xml:space="preserve">0%</w:t>
+            </w:r>
+          </w:p>
+        </w:tc>
+        <w:tc>
+          <w:tcPr/>
+          <w:p>
+            <w:pPr>
+              <w:pStyle w:val="Compact"/>
+              <w:jc w:val="center"/>
+            </w:pPr>
+            <w:r>
+              <w:t xml:space="preserve">0%</w:t>
+            </w:r>
+          </w:p>
+        </w:tc>
+        <w:tc>
+          <w:tcPr/>
+          <w:p>
+            <w:pPr>
+              <w:pStyle w:val="Compact"/>
+              <w:jc w:val="center"/>
+            </w:pPr>
+            <w:r>
+              <w:t xml:space="preserve">0%</w:t>
+            </w:r>
+          </w:p>
+        </w:tc>
+        <w:tc>
+          <w:tcPr/>
+          <w:p>
+            <w:pPr>
+              <w:pStyle w:val="Compact"/>
+              <w:jc w:val="center"/>
+            </w:pPr>
+            <w:r>
+              <w:t xml:space="preserve">2%</w:t>
+            </w:r>
+          </w:p>
+        </w:tc>
+      </w:tr>
+      <w:tr>
+        <w:tc>
+          <w:tcPr/>
+          <w:p>
+            <w:pPr>
+              <w:pStyle w:val="Compact"/>
+              <w:jc w:val="center"/>
+            </w:pPr>
+            <w:r>
+              <w:t xml:space="preserve">Sport Communication</w:t>
+            </w:r>
+          </w:p>
+        </w:tc>
+        <w:tc>
+          <w:tcPr/>
+          <w:p>
+            <w:pPr>
+              <w:pStyle w:val="Compact"/>
+              <w:jc w:val="center"/>
+            </w:pPr>
+            <w:r>
+              <w:t xml:space="preserve">0%</w:t>
+            </w:r>
+          </w:p>
+        </w:tc>
+        <w:tc>
+          <w:tcPr/>
+          <w:p>
+            <w:pPr>
+              <w:pStyle w:val="Compact"/>
+              <w:jc w:val="center"/>
+            </w:pPr>
+            <w:r>
+              <w:t xml:space="preserve">0%</w:t>
+            </w:r>
+          </w:p>
+        </w:tc>
+        <w:tc>
+          <w:tcPr/>
+          <w:p>
+            <w:pPr>
+              <w:pStyle w:val="Compact"/>
+              <w:jc w:val="center"/>
+            </w:pPr>
+            <w:r>
+              <w:t xml:space="preserve">0%</w:t>
+            </w:r>
+          </w:p>
+        </w:tc>
+        <w:tc>
+          <w:tcPr/>
+          <w:p>
+            <w:pPr>
+              <w:pStyle w:val="Compact"/>
+              <w:jc w:val="center"/>
+            </w:pPr>
+            <w:r>
+              <w:t xml:space="preserve">0%</w:t>
+            </w:r>
+          </w:p>
+        </w:tc>
+        <w:tc>
+          <w:tcPr/>
+          <w:p>
+            <w:pPr>
+              <w:pStyle w:val="Compact"/>
+              <w:jc w:val="center"/>
+            </w:pPr>
+            <w:r>
+              <w:t xml:space="preserve">0%</w:t>
+            </w:r>
+          </w:p>
+        </w:tc>
+        <w:tc>
+          <w:tcPr/>
+          <w:p>
+            <w:pPr>
+              <w:pStyle w:val="Compact"/>
+              <w:jc w:val="center"/>
+            </w:pPr>
+            <w:r>
+              <w:t xml:space="preserve">3%</w:t>
+            </w:r>
+          </w:p>
+        </w:tc>
+      </w:tr>
+    </w:tbl>
+    <w:bookmarkEnd w:id="21"/>
+    <w:bookmarkStart w:id="31" w:name="Xa16d2edf0ce0ca28d7c1407ac45c6efe98d9506"/>
+    <w:p>
+      <w:pPr>
+        <w:pStyle w:val="Heading1"/>
+      </w:pPr>
+      <w:r>
+        <w:t xml:space="preserve">Distributions of the Major of Enrolled Students</w:t>
+      </w:r>
+    </w:p>
+    <w:p>
+      <w:pPr>
+        <w:pStyle w:val="FirstParagraph"/>
       </w:pPr>
       <w:r>
         <w:drawing>
           <wp:inline>
-            <wp:extent cx="5943600" cy="7132320"/>
+            <wp:extent cx="5943600" cy="4457700"/>
             <wp:effectExtent b="0" l="0" r="0" t="0"/>
-            <wp:docPr descr="" title="" id="22" name="Picture"/>
+            <wp:docPr descr="" title="" id="23" name="Picture"/>
             <a:graphic>
               <a:graphicData uri="http://schemas.openxmlformats.org/drawingml/2006/picture">
                 <pic:pic>
                   <pic:nvPicPr>
-                    <pic:cNvPr descr="SIKPcoursereview_files/figure-docx/longdisplay.viz_major-1.png" id="23" name="Picture"/>
+                    <pic:cNvPr descr="SIKPcoursereview_files/figure-docx/longdisplay.viz_major-1.png" id="24" name="Picture"/>
                     <pic:cNvPicPr>
                       <a:picLocks noChangeArrowheads="1" noChangeAspect="1"/>
                     </pic:cNvPicPr>
                   </pic:nvPicPr>
                   <pic:blipFill>
-                    <a:blip r:embed="rId21"/>
+                    <a:blip r:embed="rId22"/>
                     <a:stretch>
                       <a:fillRect/>
                     </a:stretch>
@@ -2628,7 +6520,7 @@
                   <pic:spPr bwMode="auto">
                     <a:xfrm>
                       <a:off x="0" y="0"/>
-                      <a:ext cx="5943600" cy="7132320"/>
+                      <a:ext cx="5943600" cy="4457700"/>
                     </a:xfrm>
                     <a:prstGeom prst="rect">
                       <a:avLst/>
@@ -2654,20 +6546,20 @@
       <w:r>
         <w:drawing>
           <wp:inline>
-            <wp:extent cx="5943600" cy="4754880"/>
+            <wp:extent cx="5943600" cy="2971800"/>
             <wp:effectExtent b="0" l="0" r="0" t="0"/>
-            <wp:docPr descr="" title="" id="25" name="Picture"/>
+            <wp:docPr descr="" title="" id="26" name="Picture"/>
             <a:graphic>
               <a:graphicData uri="http://schemas.openxmlformats.org/drawingml/2006/picture">
                 <pic:pic>
                   <pic:nvPicPr>
-                    <pic:cNvPr descr="SIKPcoursereview_files/figure-docx/middisplay.viz_major-1.png" id="26" name="Picture"/>
+                    <pic:cNvPr descr="SIKPcoursereview_files/figure-docx/middisplay.viz_major-1.png" id="27" name="Picture"/>
                     <pic:cNvPicPr>
                       <a:picLocks noChangeArrowheads="1" noChangeAspect="1"/>
                     </pic:cNvPicPr>
                   </pic:nvPicPr>
                   <pic:blipFill>
-                    <a:blip r:embed="rId24"/>
+                    <a:blip r:embed="rId25"/>
                     <a:stretch>
                       <a:fillRect/>
                     </a:stretch>
@@ -2675,7 +6567,7 @@
                   <pic:spPr bwMode="auto">
                     <a:xfrm>
                       <a:off x="0" y="0"/>
-                      <a:ext cx="5943600" cy="4754880"/>
+                      <a:ext cx="5943600" cy="2971800"/>
                     </a:xfrm>
                     <a:prstGeom prst="rect">
                       <a:avLst/>
@@ -2701,20 +6593,20 @@
       <w:r>
         <w:drawing>
           <wp:inline>
-            <wp:extent cx="5943600" cy="3318510"/>
+            <wp:extent cx="5943600" cy="2074068"/>
             <wp:effectExtent b="0" l="0" r="0" t="0"/>
-            <wp:docPr descr="" title="" id="28" name="Picture"/>
+            <wp:docPr descr="" title="" id="29" name="Picture"/>
             <a:graphic>
               <a:graphicData uri="http://schemas.openxmlformats.org/drawingml/2006/picture">
                 <pic:pic>
                   <pic:nvPicPr>
-                    <pic:cNvPr descr="SIKPcoursereview_files/figure-docx/shortdisplay.viz_major-1.png" id="29" name="Picture"/>
+                    <pic:cNvPr descr="SIKPcoursereview_files/figure-docx/shortdisplay.viz_major-1.png" id="30" name="Picture"/>
                     <pic:cNvPicPr>
                       <a:picLocks noChangeArrowheads="1" noChangeAspect="1"/>
                     </pic:cNvPicPr>
                   </pic:nvPicPr>
                   <pic:blipFill>
-                    <a:blip r:embed="rId27"/>
+                    <a:blip r:embed="rId28"/>
                     <a:stretch>
                       <a:fillRect/>
                     </a:stretch>
@@ -2722,7 +6614,7 @@
                   <pic:spPr bwMode="auto">
                     <a:xfrm>
                       <a:off x="0" y="0"/>
-                      <a:ext cx="5943600" cy="3318510"/>
+                      <a:ext cx="5943600" cy="2074068"/>
                     </a:xfrm>
                     <a:prstGeom prst="rect">
                       <a:avLst/>
@@ -2741,7 +6633,7 @@
         </w:drawing>
       </w:r>
     </w:p>
-    <w:bookmarkEnd w:id="30"/>
+    <w:bookmarkEnd w:id="31"/>
     <w:sectPr>
       <w:headerReference r:id="rId10" w:type="default"/>
       <w:footerReference r:id="rId12" w:type="even"/>

</xml_diff>